<commit_message>
something during the weeknd
</commit_message>
<xml_diff>
--- a/06-Linux/deep dive.docx
+++ b/06-Linux/deep dive.docx
@@ -9,7 +9,7 @@
           <w:color w:val="auto"/>
           <w:sz w:val="22"/>
           <w:szCs w:val="22"/>
-          <w:lang w:eastAsia="en-US"/>
+          <w:lang w:val="en-US" w:eastAsia="en-US"/>
         </w:rPr>
         <w:id w:val="-141891053"/>
         <w:docPartObj>
@@ -26,23 +26,25 @@
       <w:sdtContent>
         <w:p>
           <w:pPr>
-            <w:pStyle w:val="TOCHeading"/>
+            <w:pStyle w:val="Hlavikaobsahu"/>
             <w:rPr>
               <w:b/>
               <w:color w:val="auto"/>
+              <w:lang w:val="en-US"/>
             </w:rPr>
           </w:pPr>
           <w:r>
             <w:rPr>
               <w:b/>
               <w:color w:val="auto"/>
+              <w:lang w:val="en-US"/>
             </w:rPr>
             <w:t>Content</w:t>
           </w:r>
         </w:p>
         <w:p>
           <w:pPr>
-            <w:pStyle w:val="TOC1"/>
+            <w:pStyle w:val="Obsah1"/>
             <w:rPr>
               <w:rFonts w:eastAsiaTheme="minorEastAsia"/>
               <w:noProof/>
@@ -50,19 +52,29 @@
             </w:rPr>
           </w:pPr>
           <w:r>
+            <w:rPr>
+              <w:lang w:val="en-US"/>
+            </w:rPr>
             <w:fldChar w:fldCharType="begin"/>
           </w:r>
           <w:r>
+            <w:rPr>
+              <w:lang w:val="en-US"/>
+            </w:rPr>
             <w:instrText xml:space="preserve"> TOC \o "1-3" \h \z \u </w:instrText>
           </w:r>
           <w:r>
+            <w:rPr>
+              <w:lang w:val="en-US"/>
+            </w:rPr>
             <w:fldChar w:fldCharType="separate"/>
           </w:r>
           <w:hyperlink w:anchor="_Toc15986325" w:history="1">
             <w:r>
               <w:rPr>
-                <w:rStyle w:val="Hyperlink"/>
+                <w:rStyle w:val="Hypertextovprepojenie"/>
                 <w:noProof/>
+                <w:lang w:val="en-US"/>
               </w:rPr>
               <w:t>1.</w:t>
             </w:r>
@@ -76,8 +88,9 @@
             </w:r>
             <w:r>
               <w:rPr>
-                <w:rStyle w:val="Hyperlink"/>
+                <w:rStyle w:val="Hypertextovprepojenie"/>
                 <w:noProof/>
+                <w:lang w:val="en-US"/>
               </w:rPr>
               <w:t>Linux</w:t>
             </w:r>
@@ -85,6 +98,7 @@
               <w:rPr>
                 <w:noProof/>
                 <w:webHidden/>
+                <w:lang w:val="en-US"/>
               </w:rPr>
               <w:tab/>
             </w:r>
@@ -92,6 +106,7 @@
               <w:rPr>
                 <w:noProof/>
                 <w:webHidden/>
+                <w:lang w:val="en-US"/>
               </w:rPr>
               <w:fldChar w:fldCharType="begin"/>
             </w:r>
@@ -99,6 +114,7 @@
               <w:rPr>
                 <w:noProof/>
                 <w:webHidden/>
+                <w:lang w:val="en-US"/>
               </w:rPr>
               <w:instrText xml:space="preserve"> PAGEREF _Toc15986325 \h </w:instrText>
             </w:r>
@@ -106,12 +122,14 @@
               <w:rPr>
                 <w:noProof/>
                 <w:webHidden/>
+                <w:lang w:val="en-US"/>
               </w:rPr>
             </w:r>
             <w:r>
               <w:rPr>
                 <w:noProof/>
                 <w:webHidden/>
+                <w:lang w:val="en-US"/>
               </w:rPr>
               <w:fldChar w:fldCharType="separate"/>
             </w:r>
@@ -119,6 +137,7 @@
               <w:rPr>
                 <w:noProof/>
                 <w:webHidden/>
+                <w:lang w:val="en-US"/>
               </w:rPr>
               <w:t>2</w:t>
             </w:r>
@@ -126,6 +145,7 @@
               <w:rPr>
                 <w:noProof/>
                 <w:webHidden/>
+                <w:lang w:val="en-US"/>
               </w:rPr>
               <w:fldChar w:fldCharType="end"/>
             </w:r>
@@ -133,7 +153,7 @@
         </w:p>
         <w:p>
           <w:pPr>
-            <w:pStyle w:val="TOC2"/>
+            <w:pStyle w:val="Obsah2"/>
             <w:tabs>
               <w:tab w:val="left" w:pos="660"/>
               <w:tab w:val="right" w:leader="dot" w:pos="8777"/>
@@ -147,8 +167,9 @@
           <w:hyperlink w:anchor="_Toc15986326" w:history="1">
             <w:r>
               <w:rPr>
-                <w:rStyle w:val="Hyperlink"/>
+                <w:rStyle w:val="Hypertextovprepojenie"/>
                 <w:noProof/>
+                <w:lang w:val="en-US"/>
                 <w14:scene3d>
                   <w14:camera w14:prst="orthographicFront"/>
                   <w14:lightRig w14:rig="threePt" w14:dir="t">
@@ -168,8 +189,9 @@
             </w:r>
             <w:r>
               <w:rPr>
-                <w:rStyle w:val="Hyperlink"/>
+                <w:rStyle w:val="Hypertextovprepojenie"/>
                 <w:noProof/>
+                <w:lang w:val="en-US"/>
               </w:rPr>
               <w:t>Systemd</w:t>
             </w:r>
@@ -177,6 +199,7 @@
               <w:rPr>
                 <w:noProof/>
                 <w:webHidden/>
+                <w:lang w:val="en-US"/>
               </w:rPr>
               <w:tab/>
             </w:r>
@@ -184,6 +207,7 @@
               <w:rPr>
                 <w:noProof/>
                 <w:webHidden/>
+                <w:lang w:val="en-US"/>
               </w:rPr>
               <w:fldChar w:fldCharType="begin"/>
             </w:r>
@@ -191,6 +215,7 @@
               <w:rPr>
                 <w:noProof/>
                 <w:webHidden/>
+                <w:lang w:val="en-US"/>
               </w:rPr>
               <w:instrText xml:space="preserve"> PAGEREF _Toc15986326 \h </w:instrText>
             </w:r>
@@ -198,12 +223,14 @@
               <w:rPr>
                 <w:noProof/>
                 <w:webHidden/>
+                <w:lang w:val="en-US"/>
               </w:rPr>
             </w:r>
             <w:r>
               <w:rPr>
                 <w:noProof/>
                 <w:webHidden/>
+                <w:lang w:val="en-US"/>
               </w:rPr>
               <w:fldChar w:fldCharType="separate"/>
             </w:r>
@@ -211,6 +238,7 @@
               <w:rPr>
                 <w:noProof/>
                 <w:webHidden/>
+                <w:lang w:val="en-US"/>
               </w:rPr>
               <w:t>2</w:t>
             </w:r>
@@ -218,6 +246,7 @@
               <w:rPr>
                 <w:noProof/>
                 <w:webHidden/>
+                <w:lang w:val="en-US"/>
               </w:rPr>
               <w:fldChar w:fldCharType="end"/>
             </w:r>
@@ -225,7 +254,7 @@
         </w:p>
         <w:p>
           <w:pPr>
-            <w:pStyle w:val="TOC3"/>
+            <w:pStyle w:val="Obsah3"/>
             <w:tabs>
               <w:tab w:val="left" w:pos="1320"/>
               <w:tab w:val="right" w:leader="dot" w:pos="8777"/>
@@ -239,8 +268,9 @@
           <w:hyperlink w:anchor="_Toc15986327" w:history="1">
             <w:r>
               <w:rPr>
-                <w:rStyle w:val="Hyperlink"/>
+                <w:rStyle w:val="Hypertextovprepojenie"/>
                 <w:noProof/>
+                <w:lang w:val="en-US"/>
               </w:rPr>
               <w:t>1.1.1.</w:t>
             </w:r>
@@ -254,8 +284,9 @@
             </w:r>
             <w:r>
               <w:rPr>
-                <w:rStyle w:val="Hyperlink"/>
+                <w:rStyle w:val="Hypertextovprepojenie"/>
                 <w:noProof/>
+                <w:lang w:val="en-US"/>
               </w:rPr>
               <w:t>Linux boot</w:t>
             </w:r>
@@ -263,6 +294,7 @@
               <w:rPr>
                 <w:noProof/>
                 <w:webHidden/>
+                <w:lang w:val="en-US"/>
               </w:rPr>
               <w:tab/>
             </w:r>
@@ -270,6 +302,7 @@
               <w:rPr>
                 <w:noProof/>
                 <w:webHidden/>
+                <w:lang w:val="en-US"/>
               </w:rPr>
               <w:fldChar w:fldCharType="begin"/>
             </w:r>
@@ -277,6 +310,7 @@
               <w:rPr>
                 <w:noProof/>
                 <w:webHidden/>
+                <w:lang w:val="en-US"/>
               </w:rPr>
               <w:instrText xml:space="preserve"> PAGEREF _Toc15986327 \h </w:instrText>
             </w:r>
@@ -284,12 +318,14 @@
               <w:rPr>
                 <w:noProof/>
                 <w:webHidden/>
+                <w:lang w:val="en-US"/>
               </w:rPr>
             </w:r>
             <w:r>
               <w:rPr>
                 <w:noProof/>
                 <w:webHidden/>
+                <w:lang w:val="en-US"/>
               </w:rPr>
               <w:fldChar w:fldCharType="separate"/>
             </w:r>
@@ -297,6 +333,7 @@
               <w:rPr>
                 <w:noProof/>
                 <w:webHidden/>
+                <w:lang w:val="en-US"/>
               </w:rPr>
               <w:t>2</w:t>
             </w:r>
@@ -304,6 +341,7 @@
               <w:rPr>
                 <w:noProof/>
                 <w:webHidden/>
+                <w:lang w:val="en-US"/>
               </w:rPr>
               <w:fldChar w:fldCharType="end"/>
             </w:r>
@@ -311,7 +349,7 @@
         </w:p>
         <w:p>
           <w:pPr>
-            <w:pStyle w:val="TOC3"/>
+            <w:pStyle w:val="Obsah3"/>
             <w:tabs>
               <w:tab w:val="left" w:pos="1320"/>
               <w:tab w:val="right" w:leader="dot" w:pos="8777"/>
@@ -325,8 +363,9 @@
           <w:hyperlink w:anchor="_Toc15986328" w:history="1">
             <w:r>
               <w:rPr>
-                <w:rStyle w:val="Hyperlink"/>
+                <w:rStyle w:val="Hypertextovprepojenie"/>
                 <w:noProof/>
+                <w:lang w:val="en-US"/>
               </w:rPr>
               <w:t>1.1.2.</w:t>
             </w:r>
@@ -340,8 +379,9 @@
             </w:r>
             <w:r>
               <w:rPr>
-                <w:rStyle w:val="Hyperlink"/>
+                <w:rStyle w:val="Hypertextovprepojenie"/>
                 <w:noProof/>
+                <w:lang w:val="en-US"/>
               </w:rPr>
               <w:t>What does the .d stand for in directory names?</w:t>
             </w:r>
@@ -349,6 +389,7 @@
               <w:rPr>
                 <w:noProof/>
                 <w:webHidden/>
+                <w:lang w:val="en-US"/>
               </w:rPr>
               <w:tab/>
             </w:r>
@@ -356,6 +397,7 @@
               <w:rPr>
                 <w:noProof/>
                 <w:webHidden/>
+                <w:lang w:val="en-US"/>
               </w:rPr>
               <w:fldChar w:fldCharType="begin"/>
             </w:r>
@@ -363,6 +405,7 @@
               <w:rPr>
                 <w:noProof/>
                 <w:webHidden/>
+                <w:lang w:val="en-US"/>
               </w:rPr>
               <w:instrText xml:space="preserve"> PAGEREF _Toc15986328 \h </w:instrText>
             </w:r>
@@ -370,12 +413,14 @@
               <w:rPr>
                 <w:noProof/>
                 <w:webHidden/>
+                <w:lang w:val="en-US"/>
               </w:rPr>
             </w:r>
             <w:r>
               <w:rPr>
                 <w:noProof/>
                 <w:webHidden/>
+                <w:lang w:val="en-US"/>
               </w:rPr>
               <w:fldChar w:fldCharType="separate"/>
             </w:r>
@@ -383,6 +428,7 @@
               <w:rPr>
                 <w:noProof/>
                 <w:webHidden/>
+                <w:lang w:val="en-US"/>
               </w:rPr>
               <w:t>2</w:t>
             </w:r>
@@ -390,6 +436,7 @@
               <w:rPr>
                 <w:noProof/>
                 <w:webHidden/>
+                <w:lang w:val="en-US"/>
               </w:rPr>
               <w:fldChar w:fldCharType="end"/>
             </w:r>
@@ -397,7 +444,7 @@
         </w:p>
         <w:p>
           <w:pPr>
-            <w:pStyle w:val="TOC3"/>
+            <w:pStyle w:val="Obsah3"/>
             <w:tabs>
               <w:tab w:val="left" w:pos="1320"/>
               <w:tab w:val="right" w:leader="dot" w:pos="8777"/>
@@ -411,8 +458,9 @@
           <w:hyperlink w:anchor="_Toc15986329" w:history="1">
             <w:r>
               <w:rPr>
-                <w:rStyle w:val="Hyperlink"/>
+                <w:rStyle w:val="Hypertextovprepojenie"/>
                 <w:noProof/>
+                <w:lang w:val="en-US"/>
               </w:rPr>
               <w:t>1.1.3.</w:t>
             </w:r>
@@ -426,8 +474,9 @@
             </w:r>
             <w:r>
               <w:rPr>
-                <w:rStyle w:val="Hyperlink"/>
+                <w:rStyle w:val="Hypertextovprepojenie"/>
                 <w:noProof/>
+                <w:lang w:val="en-US"/>
               </w:rPr>
               <w:t>Daemonds</w:t>
             </w:r>
@@ -435,6 +484,7 @@
               <w:rPr>
                 <w:noProof/>
                 <w:webHidden/>
+                <w:lang w:val="en-US"/>
               </w:rPr>
               <w:tab/>
             </w:r>
@@ -442,6 +492,7 @@
               <w:rPr>
                 <w:noProof/>
                 <w:webHidden/>
+                <w:lang w:val="en-US"/>
               </w:rPr>
               <w:fldChar w:fldCharType="begin"/>
             </w:r>
@@ -449,6 +500,7 @@
               <w:rPr>
                 <w:noProof/>
                 <w:webHidden/>
+                <w:lang w:val="en-US"/>
               </w:rPr>
               <w:instrText xml:space="preserve"> PAGEREF _Toc15986329 \h </w:instrText>
             </w:r>
@@ -456,12 +508,14 @@
               <w:rPr>
                 <w:noProof/>
                 <w:webHidden/>
+                <w:lang w:val="en-US"/>
               </w:rPr>
             </w:r>
             <w:r>
               <w:rPr>
                 <w:noProof/>
                 <w:webHidden/>
+                <w:lang w:val="en-US"/>
               </w:rPr>
               <w:fldChar w:fldCharType="separate"/>
             </w:r>
@@ -469,6 +523,7 @@
               <w:rPr>
                 <w:noProof/>
                 <w:webHidden/>
+                <w:lang w:val="en-US"/>
               </w:rPr>
               <w:t>3</w:t>
             </w:r>
@@ -476,6 +531,7 @@
               <w:rPr>
                 <w:noProof/>
                 <w:webHidden/>
+                <w:lang w:val="en-US"/>
               </w:rPr>
               <w:fldChar w:fldCharType="end"/>
             </w:r>
@@ -483,7 +539,7 @@
         </w:p>
         <w:p>
           <w:pPr>
-            <w:pStyle w:val="TOC3"/>
+            <w:pStyle w:val="Obsah3"/>
             <w:tabs>
               <w:tab w:val="left" w:pos="1320"/>
               <w:tab w:val="right" w:leader="dot" w:pos="8777"/>
@@ -497,8 +553,9 @@
           <w:hyperlink w:anchor="_Toc15986330" w:history="1">
             <w:r>
               <w:rPr>
-                <w:rStyle w:val="Hyperlink"/>
+                <w:rStyle w:val="Hypertextovprepojenie"/>
                 <w:noProof/>
+                <w:lang w:val="en-US"/>
               </w:rPr>
               <w:t>1.1.4.</w:t>
             </w:r>
@@ -512,8 +569,9 @@
             </w:r>
             <w:r>
               <w:rPr>
-                <w:rStyle w:val="Hyperlink"/>
+                <w:rStyle w:val="Hypertextovprepojenie"/>
                 <w:noProof/>
+                <w:lang w:val="en-US"/>
               </w:rPr>
               <w:t>Notes</w:t>
             </w:r>
@@ -521,6 +579,7 @@
               <w:rPr>
                 <w:noProof/>
                 <w:webHidden/>
+                <w:lang w:val="en-US"/>
               </w:rPr>
               <w:tab/>
             </w:r>
@@ -528,6 +587,7 @@
               <w:rPr>
                 <w:noProof/>
                 <w:webHidden/>
+                <w:lang w:val="en-US"/>
               </w:rPr>
               <w:fldChar w:fldCharType="begin"/>
             </w:r>
@@ -535,6 +595,7 @@
               <w:rPr>
                 <w:noProof/>
                 <w:webHidden/>
+                <w:lang w:val="en-US"/>
               </w:rPr>
               <w:instrText xml:space="preserve"> PAGEREF _Toc15986330 \h </w:instrText>
             </w:r>
@@ -542,12 +603,14 @@
               <w:rPr>
                 <w:noProof/>
                 <w:webHidden/>
+                <w:lang w:val="en-US"/>
               </w:rPr>
             </w:r>
             <w:r>
               <w:rPr>
                 <w:noProof/>
                 <w:webHidden/>
+                <w:lang w:val="en-US"/>
               </w:rPr>
               <w:fldChar w:fldCharType="separate"/>
             </w:r>
@@ -555,6 +618,7 @@
               <w:rPr>
                 <w:noProof/>
                 <w:webHidden/>
+                <w:lang w:val="en-US"/>
               </w:rPr>
               <w:t>3</w:t>
             </w:r>
@@ -562,25 +626,41 @@
               <w:rPr>
                 <w:noProof/>
                 <w:webHidden/>
+                <w:lang w:val="en-US"/>
               </w:rPr>
               <w:fldChar w:fldCharType="end"/>
             </w:r>
           </w:hyperlink>
         </w:p>
         <w:p>
+          <w:pPr>
+            <w:rPr>
+              <w:lang w:val="en-US"/>
+            </w:rPr>
+          </w:pPr>
           <w:r>
             <w:rPr>
               <w:b/>
               <w:bCs/>
+              <w:lang w:val="en-US"/>
             </w:rPr>
             <w:fldChar w:fldCharType="end"/>
           </w:r>
         </w:p>
       </w:sdtContent>
     </w:sdt>
-    <w:p/>
     <w:p>
       <w:pPr>
+        <w:rPr>
+          <w:lang w:val="en-US"/>
+        </w:rPr>
+      </w:pPr>
+    </w:p>
+    <w:p>
+      <w:pPr>
+        <w:rPr>
+          <w:lang w:val="en-US"/>
+        </w:rPr>
         <w:sectPr>
           <w:pgSz w:w="11906" w:h="16838"/>
           <w:pgMar w:top="1418" w:right="1418" w:bottom="1418" w:left="1701" w:header="709" w:footer="709" w:gutter="0"/>
@@ -588,153 +668,303 @@
           <w:docGrid w:linePitch="360"/>
         </w:sectPr>
       </w:pPr>
-      <w:bookmarkStart w:id="0" w:name="_GoBack"/>
+    </w:p>
+    <w:p>
+      <w:pPr>
+        <w:pStyle w:val="1Nadpis"/>
+        <w:jc w:val="both"/>
+        <w:rPr>
+          <w:lang w:val="en-US"/>
+        </w:rPr>
+      </w:pPr>
+      <w:bookmarkStart w:id="0" w:name="_Toc15986325"/>
+      <w:r>
+        <w:rPr>
+          <w:lang w:val="en-US"/>
+        </w:rPr>
+        <w:lastRenderedPageBreak/>
+        <w:t>Linux</w:t>
+      </w:r>
       <w:bookmarkEnd w:id="0"/>
     </w:p>
     <w:p>
       <w:pPr>
-        <w:pStyle w:val="1Nadpis"/>
-        <w:jc w:val="both"/>
-      </w:pPr>
-      <w:bookmarkStart w:id="1" w:name="_Toc15986325"/>
-      <w:r>
-        <w:lastRenderedPageBreak/>
-        <w:t>Linux</w:t>
+        <w:pStyle w:val="2Nadpis"/>
+        <w:rPr>
+          <w:lang w:val="en-US"/>
+        </w:rPr>
+      </w:pPr>
+      <w:bookmarkStart w:id="1" w:name="_Toc15986326"/>
+      <w:r>
+        <w:rPr>
+          <w:lang w:val="en-US"/>
+        </w:rPr>
+        <w:t>Systemd</w:t>
       </w:r>
       <w:bookmarkEnd w:id="1"/>
+      <w:r>
+        <w:rPr>
+          <w:lang w:val="en-US"/>
+        </w:rPr>
+        <w:t xml:space="preserve"> </w:t>
+      </w:r>
     </w:p>
     <w:p>
       <w:pPr>
-        <w:pStyle w:val="2Nadpis"/>
-      </w:pPr>
-      <w:bookmarkStart w:id="2" w:name="_Toc15986326"/>
-      <w:r>
-        <w:t>Systemd</w:t>
+        <w:pStyle w:val="3Nadpis"/>
+        <w:rPr>
+          <w:lang w:val="en-US"/>
+        </w:rPr>
+      </w:pPr>
+      <w:bookmarkStart w:id="2" w:name="_Toc15986327"/>
+      <w:r>
+        <w:rPr>
+          <w:lang w:val="en-US"/>
+        </w:rPr>
+        <w:t>Linux boot</w:t>
       </w:r>
       <w:bookmarkEnd w:id="2"/>
-      <w:r>
-        <w:t xml:space="preserve"> </w:t>
-      </w:r>
     </w:p>
     <w:p>
       <w:pPr>
-        <w:pStyle w:val="3Nadpis"/>
-      </w:pPr>
-      <w:bookmarkStart w:id="3" w:name="_Toc15986327"/>
-      <w:r>
-        <w:t>Linux boot</w:t>
-      </w:r>
-      <w:bookmarkEnd w:id="3"/>
-    </w:p>
-    <w:p>
-      <w:pPr>
-        <w:pStyle w:val="ListParagraph"/>
+        <w:pStyle w:val="Odsekzoznamu"/>
         <w:numPr>
           <w:ilvl w:val="0"/>
           <w:numId w:val="54"/>
         </w:numPr>
-      </w:pPr>
-      <w:r>
+        <w:rPr>
+          <w:lang w:val="en-US"/>
+        </w:rPr>
+      </w:pPr>
+      <w:r>
+        <w:rPr>
+          <w:lang w:val="en-US"/>
+        </w:rPr>
         <w:t>Turn on  the computer</w:t>
       </w:r>
     </w:p>
     <w:p>
       <w:pPr>
-        <w:pStyle w:val="ListParagraph"/>
+        <w:pStyle w:val="Odsekzoznamu"/>
         <w:numPr>
           <w:ilvl w:val="0"/>
           <w:numId w:val="54"/>
         </w:numPr>
-      </w:pPr>
-      <w:r>
+        <w:rPr>
+          <w:lang w:val="en-US"/>
+        </w:rPr>
+      </w:pPr>
+      <w:r>
+        <w:rPr>
+          <w:lang w:val="en-US"/>
+        </w:rPr>
         <w:t>BIOS on motherboard checks the IO devices</w:t>
       </w:r>
     </w:p>
     <w:p>
       <w:pPr>
-        <w:pStyle w:val="ListParagraph"/>
+        <w:pStyle w:val="Odsekzoznamu"/>
         <w:numPr>
           <w:ilvl w:val="0"/>
           <w:numId w:val="54"/>
         </w:numPr>
-      </w:pPr>
-      <w:r>
+        <w:rPr>
+          <w:lang w:val="en-US"/>
+        </w:rPr>
+      </w:pPr>
+      <w:r>
+        <w:rPr>
+          <w:lang w:val="en-US"/>
+        </w:rPr>
         <w:t xml:space="preserve">Boot loader searches for boot sector on first hard drive </w:t>
       </w:r>
     </w:p>
     <w:p>
-      <w:r>
-        <w:t>LILO – Linux Loader. It is a boot loader, which loads the Linux osperating system into main memory, so that it can begin its operations.</w:t>
+      <w:pPr>
+        <w:rPr>
+          <w:lang w:val="en-US"/>
+        </w:rPr>
+      </w:pPr>
+      <w:r>
+        <w:rPr>
+          <w:lang w:val="en-US"/>
+        </w:rPr>
+        <w:t xml:space="preserve">LILO – Linux Loader. It is a boot loader, which loads the Linux </w:t>
+      </w:r>
+      <w:proofErr w:type="spellStart"/>
+      <w:r>
+        <w:rPr>
+          <w:lang w:val="en-US"/>
+        </w:rPr>
+        <w:t>osperating</w:t>
+      </w:r>
+      <w:proofErr w:type="spellEnd"/>
+      <w:r>
+        <w:rPr>
+          <w:lang w:val="en-US"/>
+        </w:rPr>
+        <w:t xml:space="preserve"> system into main memory, so that it can begin its operations.</w:t>
       </w:r>
     </w:p>
     <w:p>
       <w:pPr>
-        <w:pStyle w:val="ListParagraph"/>
+        <w:pStyle w:val="Odsekzoznamu"/>
         <w:numPr>
           <w:ilvl w:val="0"/>
           <w:numId w:val="54"/>
         </w:numPr>
-      </w:pPr>
-      <w:r>
-        <w:t>The linux kernel</w:t>
+        <w:rPr>
+          <w:lang w:val="en-US"/>
+        </w:rPr>
+      </w:pPr>
+      <w:r>
+        <w:rPr>
+          <w:lang w:val="en-US"/>
+        </w:rPr>
+        <w:t xml:space="preserve">The </w:t>
+      </w:r>
+      <w:proofErr w:type="spellStart"/>
+      <w:r>
+        <w:rPr>
+          <w:lang w:val="en-US"/>
+        </w:rPr>
+        <w:t>linux</w:t>
+      </w:r>
+      <w:proofErr w:type="spellEnd"/>
+      <w:r>
+        <w:rPr>
+          <w:lang w:val="en-US"/>
+        </w:rPr>
+        <w:t xml:space="preserve"> kernel</w:t>
       </w:r>
     </w:p>
     <w:p>
       <w:pPr>
-        <w:pStyle w:val="ListParagraph"/>
+        <w:pStyle w:val="Odsekzoznamu"/>
         <w:numPr>
           <w:ilvl w:val="0"/>
           <w:numId w:val="54"/>
         </w:numPr>
-      </w:pPr>
-      <w:r>
+        <w:rPr>
+          <w:lang w:val="en-US"/>
+        </w:rPr>
+      </w:pPr>
+      <w:r>
+        <w:rPr>
+          <w:lang w:val="en-US"/>
+        </w:rPr>
         <w:t>RAM</w:t>
       </w:r>
     </w:p>
     <w:p>
       <w:pPr>
-        <w:pStyle w:val="ListParagraph"/>
+        <w:pStyle w:val="Odsekzoznamu"/>
         <w:numPr>
           <w:ilvl w:val="0"/>
           <w:numId w:val="54"/>
         </w:numPr>
-      </w:pPr>
-      <w:r>
+        <w:rPr>
+          <w:lang w:val="en-US"/>
+        </w:rPr>
+      </w:pPr>
+      <w:r>
+        <w:rPr>
+          <w:lang w:val="en-US"/>
+        </w:rPr>
         <w:t>Initialization System</w:t>
       </w:r>
     </w:p>
     <w:p>
       <w:pPr>
-        <w:pStyle w:val="ListParagraph"/>
+        <w:pStyle w:val="Odsekzoznamu"/>
         <w:numPr>
           <w:ilvl w:val="0"/>
           <w:numId w:val="55"/>
         </w:numPr>
-      </w:pPr>
-      <w:r>
-        <w:t>/sbin/init</w:t>
-      </w:r>
+        <w:rPr>
+          <w:lang w:val="en-US"/>
+        </w:rPr>
+      </w:pPr>
+      <w:r>
+        <w:rPr>
+          <w:lang w:val="en-US"/>
+        </w:rPr>
+        <w:t>/</w:t>
+      </w:r>
+      <w:proofErr w:type="spellStart"/>
+      <w:r>
+        <w:rPr>
+          <w:lang w:val="en-US"/>
+        </w:rPr>
+        <w:t>sbin</w:t>
+      </w:r>
+      <w:proofErr w:type="spellEnd"/>
+      <w:r>
+        <w:rPr>
+          <w:lang w:val="en-US"/>
+        </w:rPr>
+        <w:t>/</w:t>
+      </w:r>
+      <w:proofErr w:type="spellStart"/>
+      <w:r>
+        <w:rPr>
+          <w:lang w:val="en-US"/>
+        </w:rPr>
+        <w:t>init</w:t>
+      </w:r>
+      <w:proofErr w:type="spellEnd"/>
     </w:p>
     <w:p>
       <w:pPr>
-        <w:pStyle w:val="ListParagraph"/>
+        <w:pStyle w:val="Odsekzoznamu"/>
         <w:numPr>
           <w:ilvl w:val="0"/>
           <w:numId w:val="55"/>
         </w:numPr>
-      </w:pPr>
-      <w:r>
-        <w:t>/etc/inittab</w:t>
-      </w:r>
+        <w:rPr>
+          <w:lang w:val="en-US"/>
+        </w:rPr>
+      </w:pPr>
+      <w:r>
+        <w:rPr>
+          <w:lang w:val="en-US"/>
+        </w:rPr>
+        <w:t>/</w:t>
+      </w:r>
+      <w:proofErr w:type="spellStart"/>
+      <w:r>
+        <w:rPr>
+          <w:lang w:val="en-US"/>
+        </w:rPr>
+        <w:t>etc</w:t>
+      </w:r>
+      <w:proofErr w:type="spellEnd"/>
+      <w:r>
+        <w:rPr>
+          <w:lang w:val="en-US"/>
+        </w:rPr>
+        <w:t>/</w:t>
+      </w:r>
+      <w:proofErr w:type="spellStart"/>
+      <w:r>
+        <w:rPr>
+          <w:lang w:val="en-US"/>
+        </w:rPr>
+        <w:t>inittab</w:t>
+      </w:r>
+      <w:proofErr w:type="spellEnd"/>
     </w:p>
     <w:p>
       <w:pPr>
-        <w:pStyle w:val="ListParagraph"/>
+        <w:pStyle w:val="Odsekzoznamu"/>
         <w:numPr>
           <w:ilvl w:val="0"/>
           <w:numId w:val="55"/>
         </w:numPr>
         <w:ind w:left="0"/>
+        <w:rPr>
+          <w:lang w:val="en-US"/>
+        </w:rPr>
       </w:pPr>
       <w:r>
         <w:rPr>
@@ -781,410 +1011,1121 @@
     <w:p>
       <w:pPr>
         <w:pStyle w:val="3Nadpis"/>
-      </w:pPr>
-      <w:bookmarkStart w:id="4" w:name="_Toc15986328"/>
-      <w:r>
+        <w:rPr>
+          <w:lang w:val="en-US"/>
+        </w:rPr>
+      </w:pPr>
+      <w:bookmarkStart w:id="3" w:name="_Toc15986328"/>
+      <w:r>
+        <w:rPr>
+          <w:lang w:val="en-US"/>
+        </w:rPr>
         <w:t>What does the .d stand for in directory names?</w:t>
       </w:r>
-      <w:bookmarkEnd w:id="4"/>
+      <w:bookmarkEnd w:id="3"/>
     </w:p>
     <w:p>
-      <w:r>
+      <w:pPr>
+        <w:rPr>
+          <w:lang w:val="en-US"/>
+        </w:rPr>
+      </w:pPr>
+      <w:r>
+        <w:rPr>
+          <w:lang w:val="en-US"/>
+        </w:rPr>
         <w:t>The </w:t>
       </w:r>
       <w:r>
         <w:rPr>
-          <w:rStyle w:val="HTMLCode"/>
+          <w:rStyle w:val="KdHTML"/>
           <w:rFonts w:ascii="Consolas" w:eastAsiaTheme="majorEastAsia" w:hAnsi="Consolas"/>
           <w:color w:val="242729"/>
           <w:bdr w:val="none" w:sz="0" w:space="0" w:color="auto" w:frame="1"/>
           <w:shd w:val="clear" w:color="auto" w:fill="EFF0F1"/>
+          <w:lang w:val="en-US"/>
         </w:rPr>
         <w:t>.d</w:t>
       </w:r>
       <w:r>
+        <w:rPr>
+          <w:lang w:val="en-US"/>
+        </w:rPr>
         <w:t> suffix here means directory. Of course, this would be unnecessary as Unix doesn't require a suffix to denote a file type but in that specific case, something was necessary to disambiguate the commands (</w:t>
       </w:r>
       <w:r>
         <w:rPr>
-          <w:rStyle w:val="HTMLCode"/>
+          <w:rStyle w:val="KdHTML"/>
           <w:rFonts w:ascii="Consolas" w:eastAsiaTheme="majorEastAsia" w:hAnsi="Consolas"/>
           <w:color w:val="242729"/>
           <w:bdr w:val="none" w:sz="0" w:space="0" w:color="auto" w:frame="1"/>
           <w:shd w:val="clear" w:color="auto" w:fill="EFF0F1"/>
-        </w:rPr>
-        <w:t>/etc/init</w:t>
-      </w:r>
-      <w:r>
-        <w:t>, </w:t>
-      </w:r>
-      <w:r>
-        <w:rPr>
-          <w:rStyle w:val="HTMLCode"/>
+          <w:lang w:val="en-US"/>
+        </w:rPr>
+        <w:t>/</w:t>
+      </w:r>
+      <w:proofErr w:type="spellStart"/>
+      <w:r>
+        <w:rPr>
+          <w:rStyle w:val="KdHTML"/>
           <w:rFonts w:ascii="Consolas" w:eastAsiaTheme="majorEastAsia" w:hAnsi="Consolas"/>
           <w:color w:val="242729"/>
           <w:bdr w:val="none" w:sz="0" w:space="0" w:color="auto" w:frame="1"/>
           <w:shd w:val="clear" w:color="auto" w:fill="EFF0F1"/>
-        </w:rPr>
-        <w:t>/etc/rc0</w:t>
-      </w:r>
-      <w:r>
-        <w:t>, </w:t>
-      </w:r>
-      <w:r>
-        <w:rPr>
-          <w:rStyle w:val="HTMLCode"/>
+          <w:lang w:val="en-US"/>
+        </w:rPr>
+        <w:t>etc</w:t>
+      </w:r>
+      <w:proofErr w:type="spellEnd"/>
+      <w:r>
+        <w:rPr>
+          <w:rStyle w:val="KdHTML"/>
           <w:rFonts w:ascii="Consolas" w:eastAsiaTheme="majorEastAsia" w:hAnsi="Consolas"/>
           <w:color w:val="242729"/>
           <w:bdr w:val="none" w:sz="0" w:space="0" w:color="auto" w:frame="1"/>
           <w:shd w:val="clear" w:color="auto" w:fill="EFF0F1"/>
-        </w:rPr>
-        <w:t>/etc/rc1</w:t>
-      </w:r>
-      <w:r>
-        <w:t> and so on) and the directories they use (</w:t>
-      </w:r>
-      <w:r>
-        <w:rPr>
-          <w:rStyle w:val="HTMLCode"/>
+          <w:lang w:val="en-US"/>
+        </w:rPr>
+        <w:t>/</w:t>
+      </w:r>
+      <w:proofErr w:type="spellStart"/>
+      <w:r>
+        <w:rPr>
+          <w:rStyle w:val="KdHTML"/>
           <w:rFonts w:ascii="Consolas" w:eastAsiaTheme="majorEastAsia" w:hAnsi="Consolas"/>
           <w:color w:val="242729"/>
           <w:bdr w:val="none" w:sz="0" w:space="0" w:color="auto" w:frame="1"/>
           <w:shd w:val="clear" w:color="auto" w:fill="EFF0F1"/>
-        </w:rPr>
-        <w:t>/etc/init.d</w:t>
-      </w:r>
-      <w:r>
+          <w:lang w:val="en-US"/>
+        </w:rPr>
+        <w:t>init</w:t>
+      </w:r>
+      <w:proofErr w:type="spellEnd"/>
+      <w:r>
+        <w:rPr>
+          <w:lang w:val="en-US"/>
+        </w:rPr>
         <w:t>, </w:t>
       </w:r>
       <w:r>
         <w:rPr>
-          <w:rStyle w:val="HTMLCode"/>
+          <w:rStyle w:val="KdHTML"/>
           <w:rFonts w:ascii="Consolas" w:eastAsiaTheme="majorEastAsia" w:hAnsi="Consolas"/>
           <w:color w:val="242729"/>
           <w:bdr w:val="none" w:sz="0" w:space="0" w:color="auto" w:frame="1"/>
           <w:shd w:val="clear" w:color="auto" w:fill="EFF0F1"/>
-        </w:rPr>
-        <w:t>/etc/rc0.d</w:t>
-      </w:r>
-      <w:r>
-        <w:t>, </w:t>
-      </w:r>
-      <w:r>
-        <w:rPr>
-          <w:rStyle w:val="HTMLCode"/>
+          <w:lang w:val="en-US"/>
+        </w:rPr>
+        <w:t>/</w:t>
+      </w:r>
+      <w:proofErr w:type="spellStart"/>
+      <w:r>
+        <w:rPr>
+          <w:rStyle w:val="KdHTML"/>
           <w:rFonts w:ascii="Consolas" w:eastAsiaTheme="majorEastAsia" w:hAnsi="Consolas"/>
           <w:color w:val="242729"/>
           <w:bdr w:val="none" w:sz="0" w:space="0" w:color="auto" w:frame="1"/>
           <w:shd w:val="clear" w:color="auto" w:fill="EFF0F1"/>
-        </w:rPr>
-        <w:t>/etc/rc1.d</w:t>
-      </w:r>
-      <w:r>
-        <w:t>, ...)</w:t>
-      </w:r>
-    </w:p>
-    <w:p>
-      <w:r>
-        <w:t>This convention was introduced at least with Unix System V but possibly earlier. The </w:t>
-      </w:r>
-      <w:r>
-        <w:rPr>
-          <w:rStyle w:val="HTMLCode"/>
+          <w:lang w:val="en-US"/>
+        </w:rPr>
+        <w:t>etc</w:t>
+      </w:r>
+      <w:proofErr w:type="spellEnd"/>
+      <w:r>
+        <w:rPr>
+          <w:rStyle w:val="KdHTML"/>
           <w:rFonts w:ascii="Consolas" w:eastAsiaTheme="majorEastAsia" w:hAnsi="Consolas"/>
           <w:color w:val="242729"/>
           <w:bdr w:val="none" w:sz="0" w:space="0" w:color="auto" w:frame="1"/>
           <w:shd w:val="clear" w:color="auto" w:fill="EFF0F1"/>
-        </w:rPr>
-        <w:t>init</w:t>
-      </w:r>
-      <w:r>
-        <w:t>command used to be located in </w:t>
-      </w:r>
-      <w:r>
-        <w:rPr>
-          <w:rStyle w:val="HTMLCode"/>
+          <w:lang w:val="en-US"/>
+        </w:rPr>
+        <w:t>/rc0</w:t>
+      </w:r>
+      <w:r>
+        <w:rPr>
+          <w:lang w:val="en-US"/>
+        </w:rPr>
+        <w:t>, </w:t>
+      </w:r>
+      <w:r>
+        <w:rPr>
+          <w:rStyle w:val="KdHTML"/>
           <w:rFonts w:ascii="Consolas" w:eastAsiaTheme="majorEastAsia" w:hAnsi="Consolas"/>
           <w:color w:val="242729"/>
           <w:bdr w:val="none" w:sz="0" w:space="0" w:color="auto" w:frame="1"/>
           <w:shd w:val="clear" w:color="auto" w:fill="EFF0F1"/>
-        </w:rPr>
-        <w:t>/etc</w:t>
-      </w:r>
-      <w:r>
-        <w:t> but is generally now in </w:t>
-      </w:r>
-      <w:r>
-        <w:rPr>
-          <w:rStyle w:val="HTMLCode"/>
+          <w:lang w:val="en-US"/>
+        </w:rPr>
+        <w:t>/</w:t>
+      </w:r>
+      <w:proofErr w:type="spellStart"/>
+      <w:r>
+        <w:rPr>
+          <w:rStyle w:val="KdHTML"/>
           <w:rFonts w:ascii="Consolas" w:eastAsiaTheme="majorEastAsia" w:hAnsi="Consolas"/>
           <w:color w:val="242729"/>
           <w:bdr w:val="none" w:sz="0" w:space="0" w:color="auto" w:frame="1"/>
           <w:shd w:val="clear" w:color="auto" w:fill="EFF0F1"/>
-        </w:rPr>
-        <w:t>/sbin</w:t>
-      </w:r>
-      <w:r>
-        <w:t> on modern System V OSes.</w:t>
-      </w:r>
-    </w:p>
-    <w:p>
-      <w:r>
-        <w:t>Note that this convention has been adopted by many applications moving from a single file configuration file to multiple configuration files located in a single directory, eg: </w:t>
-      </w:r>
-      <w:r>
-        <w:rPr>
-          <w:rStyle w:val="HTMLCode"/>
+          <w:lang w:val="en-US"/>
+        </w:rPr>
+        <w:t>etc</w:t>
+      </w:r>
+      <w:proofErr w:type="spellEnd"/>
+      <w:r>
+        <w:rPr>
+          <w:rStyle w:val="KdHTML"/>
           <w:rFonts w:ascii="Consolas" w:eastAsiaTheme="majorEastAsia" w:hAnsi="Consolas"/>
           <w:color w:val="242729"/>
           <w:bdr w:val="none" w:sz="0" w:space="0" w:color="auto" w:frame="1"/>
           <w:shd w:val="clear" w:color="auto" w:fill="EFF0F1"/>
-        </w:rPr>
-        <w:t>/etc/sudoers.d</w:t>
-      </w:r>
+          <w:lang w:val="en-US"/>
+        </w:rPr>
+        <w:t>/rc1</w:t>
+      </w:r>
+      <w:r>
+        <w:rPr>
+          <w:lang w:val="en-US"/>
+        </w:rPr>
+        <w:t> and so on) and the directories they use (</w:t>
+      </w:r>
+      <w:r>
+        <w:rPr>
+          <w:rStyle w:val="KdHTML"/>
+          <w:rFonts w:ascii="Consolas" w:eastAsiaTheme="majorEastAsia" w:hAnsi="Consolas"/>
+          <w:color w:val="242729"/>
+          <w:bdr w:val="none" w:sz="0" w:space="0" w:color="auto" w:frame="1"/>
+          <w:shd w:val="clear" w:color="auto" w:fill="EFF0F1"/>
+          <w:lang w:val="en-US"/>
+        </w:rPr>
+        <w:t>/</w:t>
+      </w:r>
+      <w:proofErr w:type="spellStart"/>
+      <w:r>
+        <w:rPr>
+          <w:rStyle w:val="KdHTML"/>
+          <w:rFonts w:ascii="Consolas" w:eastAsiaTheme="majorEastAsia" w:hAnsi="Consolas"/>
+          <w:color w:val="242729"/>
+          <w:bdr w:val="none" w:sz="0" w:space="0" w:color="auto" w:frame="1"/>
+          <w:shd w:val="clear" w:color="auto" w:fill="EFF0F1"/>
+          <w:lang w:val="en-US"/>
+        </w:rPr>
+        <w:t>etc</w:t>
+      </w:r>
+      <w:proofErr w:type="spellEnd"/>
+      <w:r>
+        <w:rPr>
+          <w:rStyle w:val="KdHTML"/>
+          <w:rFonts w:ascii="Consolas" w:eastAsiaTheme="majorEastAsia" w:hAnsi="Consolas"/>
+          <w:color w:val="242729"/>
+          <w:bdr w:val="none" w:sz="0" w:space="0" w:color="auto" w:frame="1"/>
+          <w:shd w:val="clear" w:color="auto" w:fill="EFF0F1"/>
+          <w:lang w:val="en-US"/>
+        </w:rPr>
+        <w:t>/</w:t>
+      </w:r>
+      <w:proofErr w:type="spellStart"/>
+      <w:r>
+        <w:rPr>
+          <w:rStyle w:val="KdHTML"/>
+          <w:rFonts w:ascii="Consolas" w:eastAsiaTheme="majorEastAsia" w:hAnsi="Consolas"/>
+          <w:color w:val="242729"/>
+          <w:bdr w:val="none" w:sz="0" w:space="0" w:color="auto" w:frame="1"/>
+          <w:shd w:val="clear" w:color="auto" w:fill="EFF0F1"/>
+          <w:lang w:val="en-US"/>
+        </w:rPr>
+        <w:t>init.d</w:t>
+      </w:r>
+      <w:proofErr w:type="spellEnd"/>
+      <w:r>
+        <w:rPr>
+          <w:lang w:val="en-US"/>
+        </w:rPr>
+        <w:t>, </w:t>
+      </w:r>
+      <w:r>
+        <w:rPr>
+          <w:rStyle w:val="KdHTML"/>
+          <w:rFonts w:ascii="Consolas" w:eastAsiaTheme="majorEastAsia" w:hAnsi="Consolas"/>
+          <w:color w:val="242729"/>
+          <w:bdr w:val="none" w:sz="0" w:space="0" w:color="auto" w:frame="1"/>
+          <w:shd w:val="clear" w:color="auto" w:fill="EFF0F1"/>
+          <w:lang w:val="en-US"/>
+        </w:rPr>
+        <w:t>/</w:t>
+      </w:r>
+      <w:proofErr w:type="spellStart"/>
+      <w:r>
+        <w:rPr>
+          <w:rStyle w:val="KdHTML"/>
+          <w:rFonts w:ascii="Consolas" w:eastAsiaTheme="majorEastAsia" w:hAnsi="Consolas"/>
+          <w:color w:val="242729"/>
+          <w:bdr w:val="none" w:sz="0" w:space="0" w:color="auto" w:frame="1"/>
+          <w:shd w:val="clear" w:color="auto" w:fill="EFF0F1"/>
+          <w:lang w:val="en-US"/>
+        </w:rPr>
+        <w:t>etc</w:t>
+      </w:r>
+      <w:proofErr w:type="spellEnd"/>
+      <w:r>
+        <w:rPr>
+          <w:rStyle w:val="KdHTML"/>
+          <w:rFonts w:ascii="Consolas" w:eastAsiaTheme="majorEastAsia" w:hAnsi="Consolas"/>
+          <w:color w:val="242729"/>
+          <w:bdr w:val="none" w:sz="0" w:space="0" w:color="auto" w:frame="1"/>
+          <w:shd w:val="clear" w:color="auto" w:fill="EFF0F1"/>
+          <w:lang w:val="en-US"/>
+        </w:rPr>
+        <w:t>/rc0.d</w:t>
+      </w:r>
+      <w:r>
+        <w:rPr>
+          <w:lang w:val="en-US"/>
+        </w:rPr>
+        <w:t>, </w:t>
+      </w:r>
+      <w:r>
+        <w:rPr>
+          <w:rStyle w:val="KdHTML"/>
+          <w:rFonts w:ascii="Consolas" w:eastAsiaTheme="majorEastAsia" w:hAnsi="Consolas"/>
+          <w:color w:val="242729"/>
+          <w:bdr w:val="none" w:sz="0" w:space="0" w:color="auto" w:frame="1"/>
+          <w:shd w:val="clear" w:color="auto" w:fill="EFF0F1"/>
+          <w:lang w:val="en-US"/>
+        </w:rPr>
+        <w:t>/</w:t>
+      </w:r>
+      <w:proofErr w:type="spellStart"/>
+      <w:r>
+        <w:rPr>
+          <w:rStyle w:val="KdHTML"/>
+          <w:rFonts w:ascii="Consolas" w:eastAsiaTheme="majorEastAsia" w:hAnsi="Consolas"/>
+          <w:color w:val="242729"/>
+          <w:bdr w:val="none" w:sz="0" w:space="0" w:color="auto" w:frame="1"/>
+          <w:shd w:val="clear" w:color="auto" w:fill="EFF0F1"/>
+          <w:lang w:val="en-US"/>
+        </w:rPr>
+        <w:t>etc</w:t>
+      </w:r>
+      <w:proofErr w:type="spellEnd"/>
+      <w:r>
+        <w:rPr>
+          <w:rStyle w:val="KdHTML"/>
+          <w:rFonts w:ascii="Consolas" w:eastAsiaTheme="majorEastAsia" w:hAnsi="Consolas"/>
+          <w:color w:val="242729"/>
+          <w:bdr w:val="none" w:sz="0" w:space="0" w:color="auto" w:frame="1"/>
+          <w:shd w:val="clear" w:color="auto" w:fill="EFF0F1"/>
+          <w:lang w:val="en-US"/>
+        </w:rPr>
+        <w:t>/</w:t>
+      </w:r>
+      <w:proofErr w:type="gramStart"/>
+      <w:r>
+        <w:rPr>
+          <w:rStyle w:val="KdHTML"/>
+          <w:rFonts w:ascii="Consolas" w:eastAsiaTheme="majorEastAsia" w:hAnsi="Consolas"/>
+          <w:color w:val="242729"/>
+          <w:bdr w:val="none" w:sz="0" w:space="0" w:color="auto" w:frame="1"/>
+          <w:shd w:val="clear" w:color="auto" w:fill="EFF0F1"/>
+          <w:lang w:val="en-US"/>
+        </w:rPr>
+        <w:t>rc1.d</w:t>
+      </w:r>
+      <w:r>
+        <w:rPr>
+          <w:lang w:val="en-US"/>
+        </w:rPr>
+        <w:t>, ...)</w:t>
+      </w:r>
+      <w:proofErr w:type="gramEnd"/>
     </w:p>
     <w:p>
-      <w:r>
-        <w:t>Here again, the goal is to avoid name clashing, not between the executable and the configuration file but between the former monolithic configuration file and the directory containing them.</w:t>
+      <w:pPr>
+        <w:rPr>
+          <w:lang w:val="en-US"/>
+        </w:rPr>
+      </w:pPr>
+      <w:r>
+        <w:rPr>
+          <w:lang w:val="en-US"/>
+        </w:rPr>
+        <w:t>This convention was introduced at least with Unix System V but possibly earlier. The </w:t>
+      </w:r>
+      <w:proofErr w:type="spellStart"/>
+      <w:r>
+        <w:rPr>
+          <w:rStyle w:val="KdHTML"/>
+          <w:rFonts w:ascii="Consolas" w:eastAsiaTheme="majorEastAsia" w:hAnsi="Consolas"/>
+          <w:color w:val="242729"/>
+          <w:bdr w:val="none" w:sz="0" w:space="0" w:color="auto" w:frame="1"/>
+          <w:shd w:val="clear" w:color="auto" w:fill="EFF0F1"/>
+          <w:lang w:val="en-US"/>
+        </w:rPr>
+        <w:t>init</w:t>
+      </w:r>
+      <w:r>
+        <w:rPr>
+          <w:lang w:val="en-US"/>
+        </w:rPr>
+        <w:t>command</w:t>
+      </w:r>
+      <w:proofErr w:type="spellEnd"/>
+      <w:r>
+        <w:rPr>
+          <w:lang w:val="en-US"/>
+        </w:rPr>
+        <w:t xml:space="preserve"> used to be located in </w:t>
+      </w:r>
+      <w:r>
+        <w:rPr>
+          <w:rStyle w:val="KdHTML"/>
+          <w:rFonts w:ascii="Consolas" w:eastAsiaTheme="majorEastAsia" w:hAnsi="Consolas"/>
+          <w:color w:val="242729"/>
+          <w:bdr w:val="none" w:sz="0" w:space="0" w:color="auto" w:frame="1"/>
+          <w:shd w:val="clear" w:color="auto" w:fill="EFF0F1"/>
+          <w:lang w:val="en-US"/>
+        </w:rPr>
+        <w:t>/</w:t>
+      </w:r>
+      <w:proofErr w:type="spellStart"/>
+      <w:r>
+        <w:rPr>
+          <w:rStyle w:val="KdHTML"/>
+          <w:rFonts w:ascii="Consolas" w:eastAsiaTheme="majorEastAsia" w:hAnsi="Consolas"/>
+          <w:color w:val="242729"/>
+          <w:bdr w:val="none" w:sz="0" w:space="0" w:color="auto" w:frame="1"/>
+          <w:shd w:val="clear" w:color="auto" w:fill="EFF0F1"/>
+          <w:lang w:val="en-US"/>
+        </w:rPr>
+        <w:t>etc</w:t>
+      </w:r>
+      <w:proofErr w:type="spellEnd"/>
+      <w:r>
+        <w:rPr>
+          <w:lang w:val="en-US"/>
+        </w:rPr>
+        <w:t> but is generally now in </w:t>
+      </w:r>
+      <w:r>
+        <w:rPr>
+          <w:rStyle w:val="KdHTML"/>
+          <w:rFonts w:ascii="Consolas" w:eastAsiaTheme="majorEastAsia" w:hAnsi="Consolas"/>
+          <w:color w:val="242729"/>
+          <w:bdr w:val="none" w:sz="0" w:space="0" w:color="auto" w:frame="1"/>
+          <w:shd w:val="clear" w:color="auto" w:fill="EFF0F1"/>
+          <w:lang w:val="en-US"/>
+        </w:rPr>
+        <w:t>/</w:t>
+      </w:r>
+      <w:proofErr w:type="spellStart"/>
+      <w:r>
+        <w:rPr>
+          <w:rStyle w:val="KdHTML"/>
+          <w:rFonts w:ascii="Consolas" w:eastAsiaTheme="majorEastAsia" w:hAnsi="Consolas"/>
+          <w:color w:val="242729"/>
+          <w:bdr w:val="none" w:sz="0" w:space="0" w:color="auto" w:frame="1"/>
+          <w:shd w:val="clear" w:color="auto" w:fill="EFF0F1"/>
+          <w:lang w:val="en-US"/>
+        </w:rPr>
+        <w:t>sbin</w:t>
+      </w:r>
+      <w:proofErr w:type="spellEnd"/>
+      <w:r>
+        <w:rPr>
+          <w:lang w:val="en-US"/>
+        </w:rPr>
+        <w:t xml:space="preserve"> on modern System V </w:t>
+      </w:r>
+      <w:proofErr w:type="spellStart"/>
+      <w:r>
+        <w:rPr>
+          <w:lang w:val="en-US"/>
+        </w:rPr>
+        <w:t>OSes</w:t>
+      </w:r>
+      <w:proofErr w:type="spellEnd"/>
+      <w:r>
+        <w:rPr>
+          <w:lang w:val="en-US"/>
+        </w:rPr>
+        <w:t>.</w:t>
       </w:r>
     </w:p>
     <w:p>
       <w:pPr>
+        <w:rPr>
+          <w:lang w:val="en-US"/>
+        </w:rPr>
+      </w:pPr>
+      <w:r>
+        <w:rPr>
+          <w:lang w:val="en-US"/>
+        </w:rPr>
+        <w:lastRenderedPageBreak/>
+        <w:t xml:space="preserve">Note that this convention has been adopted by many applications moving from a single file configuration file to multiple configuration files located in a single directory, </w:t>
+      </w:r>
+      <w:proofErr w:type="spellStart"/>
+      <w:r>
+        <w:rPr>
+          <w:lang w:val="en-US"/>
+        </w:rPr>
+        <w:t>eg</w:t>
+      </w:r>
+      <w:proofErr w:type="spellEnd"/>
+      <w:r>
+        <w:rPr>
+          <w:lang w:val="en-US"/>
+        </w:rPr>
+        <w:t>: </w:t>
+      </w:r>
+      <w:r>
+        <w:rPr>
+          <w:rStyle w:val="KdHTML"/>
+          <w:rFonts w:ascii="Consolas" w:eastAsiaTheme="majorEastAsia" w:hAnsi="Consolas"/>
+          <w:color w:val="242729"/>
+          <w:bdr w:val="none" w:sz="0" w:space="0" w:color="auto" w:frame="1"/>
+          <w:shd w:val="clear" w:color="auto" w:fill="EFF0F1"/>
+          <w:lang w:val="en-US"/>
+        </w:rPr>
+        <w:t>/</w:t>
+      </w:r>
+      <w:proofErr w:type="spellStart"/>
+      <w:r>
+        <w:rPr>
+          <w:rStyle w:val="KdHTML"/>
+          <w:rFonts w:ascii="Consolas" w:eastAsiaTheme="majorEastAsia" w:hAnsi="Consolas"/>
+          <w:color w:val="242729"/>
+          <w:bdr w:val="none" w:sz="0" w:space="0" w:color="auto" w:frame="1"/>
+          <w:shd w:val="clear" w:color="auto" w:fill="EFF0F1"/>
+          <w:lang w:val="en-US"/>
+        </w:rPr>
+        <w:t>etc</w:t>
+      </w:r>
+      <w:proofErr w:type="spellEnd"/>
+      <w:r>
+        <w:rPr>
+          <w:rStyle w:val="KdHTML"/>
+          <w:rFonts w:ascii="Consolas" w:eastAsiaTheme="majorEastAsia" w:hAnsi="Consolas"/>
+          <w:color w:val="242729"/>
+          <w:bdr w:val="none" w:sz="0" w:space="0" w:color="auto" w:frame="1"/>
+          <w:shd w:val="clear" w:color="auto" w:fill="EFF0F1"/>
+          <w:lang w:val="en-US"/>
+        </w:rPr>
+        <w:t>/</w:t>
+      </w:r>
+      <w:proofErr w:type="spellStart"/>
+      <w:r>
+        <w:rPr>
+          <w:rStyle w:val="KdHTML"/>
+          <w:rFonts w:ascii="Consolas" w:eastAsiaTheme="majorEastAsia" w:hAnsi="Consolas"/>
+          <w:color w:val="242729"/>
+          <w:bdr w:val="none" w:sz="0" w:space="0" w:color="auto" w:frame="1"/>
+          <w:shd w:val="clear" w:color="auto" w:fill="EFF0F1"/>
+          <w:lang w:val="en-US"/>
+        </w:rPr>
+        <w:t>sudoers.d</w:t>
+      </w:r>
+      <w:proofErr w:type="spellEnd"/>
+    </w:p>
+    <w:p>
+      <w:pPr>
+        <w:rPr>
+          <w:lang w:val="en-US"/>
+        </w:rPr>
+      </w:pPr>
+      <w:r>
+        <w:rPr>
+          <w:lang w:val="en-US"/>
+        </w:rPr>
+        <w:t>Here again, the goal is to avoid name clashing, not between the executable and the configuration file but between the former monolithic configuration file and the directory containing them.</w:t>
+      </w:r>
+    </w:p>
+    <w:p>
+      <w:pPr>
         <w:pStyle w:val="3Nadpis"/>
-      </w:pPr>
-      <w:bookmarkStart w:id="5" w:name="_Toc15986329"/>
-      <w:r>
+        <w:rPr>
+          <w:lang w:val="en-US"/>
+        </w:rPr>
+      </w:pPr>
+      <w:bookmarkStart w:id="4" w:name="_Toc15986329"/>
+      <w:proofErr w:type="spellStart"/>
+      <w:r>
+        <w:rPr>
+          <w:lang w:val="en-US"/>
+        </w:rPr>
         <w:t>Daemonds</w:t>
+      </w:r>
+      <w:bookmarkEnd w:id="4"/>
+      <w:proofErr w:type="spellEnd"/>
+    </w:p>
+    <w:p>
+      <w:pPr>
+        <w:rPr>
+          <w:lang w:val="en-US"/>
+        </w:rPr>
+      </w:pPr>
+      <w:r>
+        <w:rPr>
+          <w:lang w:val="en-US"/>
+        </w:rPr>
+        <w:t>Equivalent to a </w:t>
+      </w:r>
+      <w:proofErr w:type="spellStart"/>
+      <w:r>
+        <w:rPr>
+          <w:lang w:val="en-US"/>
+        </w:rPr>
+        <w:t>Mocrosoft</w:t>
+      </w:r>
+      <w:proofErr w:type="spellEnd"/>
+      <w:r>
+        <w:rPr>
+          <w:lang w:val="en-US"/>
+        </w:rPr>
+        <w:t xml:space="preserve"> Windows Service, used for </w:t>
+      </w:r>
+      <w:proofErr w:type="spellStart"/>
+      <w:r>
+        <w:rPr>
+          <w:lang w:val="en-US"/>
+        </w:rPr>
+        <w:t>importatnt</w:t>
+      </w:r>
+      <w:proofErr w:type="spellEnd"/>
+      <w:r>
+        <w:rPr>
+          <w:lang w:val="en-US"/>
+        </w:rPr>
+        <w:t xml:space="preserve"> background tasks.</w:t>
+      </w:r>
+    </w:p>
+    <w:p>
+      <w:pPr>
+        <w:rPr>
+          <w:lang w:val="en-US"/>
+        </w:rPr>
+      </w:pPr>
+      <w:r>
+        <w:rPr>
+          <w:lang w:val="en-US"/>
+        </w:rPr>
+        <w:t>A daemon is a type of program that runs in the background, free of user control. They can be activated (</w:t>
+      </w:r>
+      <w:proofErr w:type="spellStart"/>
+      <w:r>
+        <w:rPr>
+          <w:lang w:val="en-US"/>
+        </w:rPr>
+        <w:t>initated</w:t>
+      </w:r>
+      <w:proofErr w:type="spellEnd"/>
+      <w:r>
+        <w:rPr>
+          <w:lang w:val="en-US"/>
+        </w:rPr>
+        <w:t xml:space="preserve"> as a process) by the </w:t>
+      </w:r>
+      <w:proofErr w:type="spellStart"/>
+      <w:r>
+        <w:rPr>
+          <w:lang w:val="en-US"/>
+        </w:rPr>
+        <w:t>occurence</w:t>
+      </w:r>
+      <w:proofErr w:type="spellEnd"/>
+      <w:r>
+        <w:rPr>
+          <w:lang w:val="en-US"/>
+        </w:rPr>
+        <w:t xml:space="preserve"> of a specific event or condition.</w:t>
+      </w:r>
+      <w:r>
+        <w:rPr>
+          <w:lang w:val="en-US"/>
+        </w:rPr>
+        <w:t xml:space="preserve"> Daemons </w:t>
+      </w:r>
+      <w:proofErr w:type="spellStart"/>
+      <w:r>
+        <w:rPr>
+          <w:lang w:val="en-US"/>
+        </w:rPr>
+        <w:t>accomodate</w:t>
+      </w:r>
+      <w:proofErr w:type="spellEnd"/>
+      <w:r>
+        <w:rPr>
+          <w:lang w:val="en-US"/>
+        </w:rPr>
+        <w:t xml:space="preserve"> service requests from </w:t>
+      </w:r>
+      <w:proofErr w:type="spellStart"/>
+      <w:r>
+        <w:rPr>
+          <w:lang w:val="en-US"/>
+        </w:rPr>
+        <w:t>ther</w:t>
+      </w:r>
+      <w:proofErr w:type="spellEnd"/>
+      <w:r>
+        <w:rPr>
+          <w:lang w:val="en-US"/>
+        </w:rPr>
+        <w:t xml:space="preserve"> programs or hardware activity or requests from other computers on the network. After the request is serviced, the Daemon disconnects and waits for further requests.</w:t>
+      </w:r>
+    </w:p>
+    <w:p>
+      <w:pPr>
+        <w:pStyle w:val="3Nadpis"/>
+        <w:rPr>
+          <w:lang w:val="en-US"/>
+        </w:rPr>
+      </w:pPr>
+      <w:bookmarkStart w:id="5" w:name="_Toc15986330"/>
+      <w:r>
+        <w:rPr>
+          <w:lang w:val="en-US"/>
+        </w:rPr>
+        <w:t>Notes</w:t>
       </w:r>
       <w:bookmarkEnd w:id="5"/>
     </w:p>
     <w:p>
-      <w:r>
-        <w:t>Equivalent to a Mocrosoft Windows Service, used for importatnt background tasks.</w:t>
-      </w:r>
-    </w:p>
-    <w:p>
-      <w:r>
-        <w:t>A daemon is a type of program that runs in the background, free of user control. They can be activated (initated as a process) by the occurence of a specific event or condition.</w:t>
-      </w:r>
-      <w:r>
-        <w:t xml:space="preserve"> Daemons accomodate service requests from ther programs or hardware activity or requests from other computers on the network. After the request is serviced, the Daemon disconnects and waits for further requests.</w:t>
-      </w:r>
-    </w:p>
-    <w:p>
-      <w:pPr>
-        <w:pStyle w:val="3Nadpis"/>
-      </w:pPr>
-      <w:bookmarkStart w:id="6" w:name="_Toc15986330"/>
-      <w:r>
-        <w:t>Notes</w:t>
-      </w:r>
-      <w:bookmarkEnd w:id="6"/>
-    </w:p>
-    <w:p>
-      <w:pPr>
-        <w:pStyle w:val="ListParagraph"/>
+      <w:pPr>
+        <w:pStyle w:val="Odsekzoznamu"/>
         <w:numPr>
           <w:ilvl w:val="0"/>
           <w:numId w:val="56"/>
         </w:numPr>
-      </w:pPr>
-      <w:r>
-        <w:t>(rc – run commands)</w:t>
+        <w:rPr>
+          <w:lang w:val="en-US"/>
+        </w:rPr>
+      </w:pPr>
+      <w:r>
+        <w:rPr>
+          <w:lang w:val="en-US"/>
+        </w:rPr>
+        <w:t>(</w:t>
+      </w:r>
+      <w:proofErr w:type="spellStart"/>
+      <w:r>
+        <w:rPr>
+          <w:lang w:val="en-US"/>
+        </w:rPr>
+        <w:t>rc</w:t>
+      </w:r>
+      <w:proofErr w:type="spellEnd"/>
+      <w:r>
+        <w:rPr>
+          <w:lang w:val="en-US"/>
+        </w:rPr>
+        <w:t xml:space="preserve"> – run commands)</w:t>
       </w:r>
     </w:p>
     <w:p>
       <w:pPr>
-        <w:pStyle w:val="ListParagraph"/>
+        <w:pStyle w:val="Odsekzoznamu"/>
         <w:numPr>
           <w:ilvl w:val="0"/>
           <w:numId w:val="56"/>
         </w:numPr>
-      </w:pPr>
-      <w:r>
-        <w:t>Debian (distribution – Kali, Ubuntu)</w:t>
+        <w:rPr>
+          <w:lang w:val="en-US"/>
+        </w:rPr>
+      </w:pPr>
+      <w:proofErr w:type="spellStart"/>
+      <w:r>
+        <w:rPr>
+          <w:lang w:val="en-US"/>
+        </w:rPr>
+        <w:t>Debian</w:t>
+      </w:r>
+      <w:proofErr w:type="spellEnd"/>
+      <w:r>
+        <w:rPr>
+          <w:lang w:val="en-US"/>
+        </w:rPr>
+        <w:t xml:space="preserve"> (distribution – Kali, Ubuntu)</w:t>
       </w:r>
     </w:p>
     <w:p>
       <w:pPr>
-        <w:pStyle w:val="ListParagraph"/>
+        <w:pStyle w:val="Odsekzoznamu"/>
         <w:numPr>
           <w:ilvl w:val="0"/>
           <w:numId w:val="56"/>
         </w:numPr>
-      </w:pPr>
-      <w:r>
-        <w:t>Fedora  (distribution – Red Hat, CentOS)</w:t>
+        <w:rPr>
+          <w:lang w:val="en-US"/>
+        </w:rPr>
+      </w:pPr>
+      <w:r>
+        <w:rPr>
+          <w:lang w:val="en-US"/>
+        </w:rPr>
+        <w:t xml:space="preserve">Fedora  (distribution – Red Hat, </w:t>
+      </w:r>
+      <w:proofErr w:type="spellStart"/>
+      <w:r>
+        <w:rPr>
+          <w:lang w:val="en-US"/>
+        </w:rPr>
+        <w:t>CentOS</w:t>
+      </w:r>
+      <w:proofErr w:type="spellEnd"/>
+      <w:r>
+        <w:rPr>
+          <w:lang w:val="en-US"/>
+        </w:rPr>
+        <w:t>)</w:t>
       </w:r>
     </w:p>
     <w:p>
       <w:pPr>
-        <w:pStyle w:val="ListParagraph"/>
+        <w:pStyle w:val="Odsekzoznamu"/>
         <w:numPr>
           <w:ilvl w:val="0"/>
           <w:numId w:val="56"/>
         </w:numPr>
-      </w:pPr>
-      <w:r>
+        <w:rPr>
+          <w:lang w:val="en-US"/>
+        </w:rPr>
+      </w:pPr>
+      <w:proofErr w:type="spellStart"/>
+      <w:r>
+        <w:rPr>
+          <w:lang w:val="en-US"/>
+        </w:rPr>
         <w:t>Chkconfig</w:t>
       </w:r>
+      <w:proofErr w:type="spellEnd"/>
     </w:p>
     <w:p>
       <w:pPr>
-        <w:pStyle w:val="ListParagraph"/>
+        <w:pStyle w:val="Odsekzoznamu"/>
         <w:numPr>
           <w:ilvl w:val="0"/>
           <w:numId w:val="56"/>
         </w:numPr>
-      </w:pPr>
-      <w:r>
-        <w:t>Service (runs a sysvinit script to manage a service (such as start, stop, reload, etc.)</w:t>
+        <w:rPr>
+          <w:lang w:val="en-US"/>
+        </w:rPr>
+      </w:pPr>
+      <w:r>
+        <w:rPr>
+          <w:lang w:val="en-US"/>
+        </w:rPr>
+        <w:t>Service (runs a </w:t>
+      </w:r>
+      <w:proofErr w:type="spellStart"/>
+      <w:r>
+        <w:rPr>
+          <w:lang w:val="en-US"/>
+        </w:rPr>
+        <w:t>sysvinit</w:t>
+      </w:r>
+      <w:proofErr w:type="spellEnd"/>
+      <w:r>
+        <w:rPr>
+          <w:lang w:val="en-US"/>
+        </w:rPr>
+        <w:t xml:space="preserve"> script to manage a service (such as start, stop, reload, etc.)</w:t>
       </w:r>
     </w:p>
     <w:p>
       <w:pPr>
-        <w:pStyle w:val="ListParagraph"/>
+        <w:pStyle w:val="Odsekzoznamu"/>
         <w:numPr>
           <w:ilvl w:val="0"/>
           <w:numId w:val="56"/>
         </w:numPr>
-      </w:pPr>
-      <w:r>
+        <w:rPr>
+          <w:lang w:val="en-US"/>
+        </w:rPr>
+      </w:pPr>
+      <w:r>
+        <w:rPr>
+          <w:lang w:val="en-US"/>
+        </w:rPr>
         <w:t>Linux is just a </w:t>
       </w:r>
       <w:r>
         <w:rPr>
           <w:b/>
+          <w:lang w:val="en-US"/>
         </w:rPr>
         <w:t>Kernel</w:t>
       </w:r>
       <w:r>
+        <w:rPr>
+          <w:lang w:val="en-US"/>
+        </w:rPr>
         <w:t>, a </w:t>
       </w:r>
       <w:r>
         <w:rPr>
           <w:b/>
+          <w:lang w:val="en-US"/>
         </w:rPr>
         <w:t>Linux distribution</w:t>
       </w:r>
       <w:r>
+        <w:rPr>
+          <w:lang w:val="en-US"/>
+        </w:rPr>
         <w:t xml:space="preserve"> makes it usable operating systems</w:t>
       </w:r>
     </w:p>
     <w:p>
       <w:pPr>
-        <w:pStyle w:val="ListParagraph"/>
+        <w:pStyle w:val="Odsekzoznamu"/>
         <w:numPr>
           <w:ilvl w:val="0"/>
           <w:numId w:val="56"/>
         </w:numPr>
+        <w:rPr>
+          <w:lang w:val="en-US"/>
+        </w:rPr>
       </w:pPr>
       <w:r>
         <w:rPr>
           <w:b/>
+          <w:lang w:val="en-US"/>
         </w:rPr>
         <w:t>Mainframes</w:t>
       </w:r>
       <w:r>
+        <w:rPr>
+          <w:lang w:val="en-US"/>
+        </w:rPr>
         <w:t xml:space="preserve"> are a type of computer that generally are known for their large size, amount of storage, processing power and high level of reliability. They are primarily used by large organizations for mission-critical applications requiring high volumes of data processing</w:t>
       </w:r>
     </w:p>
     <w:p>
       <w:pPr>
-        <w:pStyle w:val="ListParagraph"/>
+        <w:pStyle w:val="Odsekzoznamu"/>
         <w:numPr>
           <w:ilvl w:val="0"/>
           <w:numId w:val="56"/>
         </w:numPr>
-      </w:pPr>
-      <w:r>
+        <w:rPr>
+          <w:lang w:val="en-US"/>
+        </w:rPr>
+      </w:pPr>
+      <w:r>
+        <w:rPr>
+          <w:lang w:val="en-US"/>
+        </w:rPr>
         <w:t>A Kernel is a program at the heart of the OS that takes care of fundamental stuff, like letting hardware communicate with software.</w:t>
       </w:r>
     </w:p>
     <w:p>
       <w:pPr>
-        <w:pStyle w:val="ListParagraph"/>
+        <w:pStyle w:val="Odsekzoznamu"/>
         <w:numPr>
           <w:ilvl w:val="0"/>
           <w:numId w:val="56"/>
         </w:numPr>
-      </w:pPr>
-      <w:r>
-        <w:t xml:space="preserve">Ubuntu – upstart (start services on init async) </w:t>
+        <w:rPr>
+          <w:lang w:val="en-US"/>
+        </w:rPr>
+      </w:pPr>
+      <w:r>
+        <w:rPr>
+          <w:lang w:val="en-US"/>
+        </w:rPr>
+        <w:t xml:space="preserve">Ubuntu – upstart (start services on </w:t>
+      </w:r>
+      <w:proofErr w:type="spellStart"/>
+      <w:r>
+        <w:rPr>
+          <w:lang w:val="en-US"/>
+        </w:rPr>
+        <w:t>init</w:t>
+      </w:r>
+      <w:proofErr w:type="spellEnd"/>
+      <w:r>
+        <w:rPr>
+          <w:lang w:val="en-US"/>
+        </w:rPr>
+        <w:t xml:space="preserve"> </w:t>
+      </w:r>
+      <w:proofErr w:type="spellStart"/>
+      <w:r>
+        <w:rPr>
+          <w:lang w:val="en-US"/>
+        </w:rPr>
+        <w:t>async</w:t>
+      </w:r>
+      <w:proofErr w:type="spellEnd"/>
+      <w:r>
+        <w:rPr>
+          <w:lang w:val="en-US"/>
+        </w:rPr>
+        <w:t xml:space="preserve">) </w:t>
       </w:r>
     </w:p>
     <w:p>
       <w:pPr>
-        <w:pStyle w:val="ListParagraph"/>
+        <w:pStyle w:val="Odsekzoznamu"/>
         <w:numPr>
           <w:ilvl w:val="0"/>
           <w:numId w:val="56"/>
         </w:numPr>
-      </w:pPr>
-      <w:r>
-        <w:t>Unix – is a proprietary OS from Bell Labs (proprietary = marketed under and protected by a registered trade name). IBM(AIX), Solaris(Sun OS), HP(HP-UX), Apple(OSX) ahve their own licensed unix.</w:t>
+        <w:rPr>
+          <w:lang w:val="en-US"/>
+        </w:rPr>
+      </w:pPr>
+      <w:proofErr w:type="gramStart"/>
+      <w:r>
+        <w:rPr>
+          <w:lang w:val="en-US"/>
+        </w:rPr>
+        <w:t>Unix</w:t>
+      </w:r>
+      <w:proofErr w:type="gramEnd"/>
+      <w:r>
+        <w:rPr>
+          <w:lang w:val="en-US"/>
+        </w:rPr>
+        <w:t xml:space="preserve"> – is a proprietary OS from Bell Labs (proprietary = marketed under and protected by a registered trade name). </w:t>
+      </w:r>
+      <w:proofErr w:type="gramStart"/>
+      <w:r>
+        <w:rPr>
+          <w:lang w:val="en-US"/>
+        </w:rPr>
+        <w:t>IBM(</w:t>
+      </w:r>
+      <w:proofErr w:type="gramEnd"/>
+      <w:r>
+        <w:rPr>
+          <w:lang w:val="en-US"/>
+        </w:rPr>
+        <w:t xml:space="preserve">AIX), Solaris(Sun OS), HP(HP-UX), Apple(OSX) </w:t>
+      </w:r>
+      <w:proofErr w:type="spellStart"/>
+      <w:r>
+        <w:rPr>
+          <w:lang w:val="en-US"/>
+        </w:rPr>
+        <w:t>ahve</w:t>
+      </w:r>
+      <w:proofErr w:type="spellEnd"/>
+      <w:r>
+        <w:rPr>
+          <w:lang w:val="en-US"/>
+        </w:rPr>
+        <w:t xml:space="preserve"> their own licensed </w:t>
+      </w:r>
+      <w:proofErr w:type="spellStart"/>
+      <w:r>
+        <w:rPr>
+          <w:lang w:val="en-US"/>
+        </w:rPr>
+        <w:t>unix</w:t>
+      </w:r>
+      <w:proofErr w:type="spellEnd"/>
+      <w:r>
+        <w:rPr>
+          <w:lang w:val="en-US"/>
+        </w:rPr>
+        <w:t>.</w:t>
       </w:r>
     </w:p>
     <w:p>
       <w:pPr>
-        <w:pStyle w:val="ListParagraph"/>
+        <w:pStyle w:val="Odsekzoznamu"/>
         <w:numPr>
           <w:ilvl w:val="0"/>
           <w:numId w:val="56"/>
         </w:numPr>
-      </w:pPr>
-      <w:r>
+        <w:rPr>
+          <w:lang w:val="en-US"/>
+        </w:rPr>
+      </w:pPr>
+      <w:r>
+        <w:rPr>
+          <w:lang w:val="en-US"/>
+        </w:rPr>
         <w:t xml:space="preserve">GNU – </w:t>
       </w:r>
       <w:r>
         <w:rPr>
           <w:b/>
+          <w:lang w:val="en-US"/>
         </w:rPr>
         <w:t>G</w:t>
       </w:r>
       <w:r>
+        <w:rPr>
+          <w:lang w:val="en-US"/>
+        </w:rPr>
         <w:t xml:space="preserve">NU’s </w:t>
       </w:r>
       <w:r>
         <w:rPr>
           <w:b/>
+          <w:lang w:val="en-US"/>
         </w:rPr>
         <w:t>N</w:t>
       </w:r>
       <w:r>
+        <w:rPr>
+          <w:lang w:val="en-US"/>
+        </w:rPr>
         <w:t xml:space="preserve">ot </w:t>
       </w:r>
       <w:r>
         <w:rPr>
           <w:b/>
+          <w:lang w:val="en-US"/>
         </w:rPr>
         <w:t>U</w:t>
       </w:r>
       <w:r>
+        <w:rPr>
+          <w:lang w:val="en-US"/>
+        </w:rPr>
         <w:t>nix</w:t>
       </w:r>
       <w:r>
+        <w:rPr>
+          <w:lang w:val="en-US"/>
+        </w:rPr>
         <w:t>, Richard Stallman (recursive acronym)</w:t>
       </w:r>
     </w:p>
     <w:p>
       <w:pPr>
-        <w:pStyle w:val="ListParagraph"/>
+        <w:pStyle w:val="Odsekzoznamu"/>
         <w:numPr>
           <w:ilvl w:val="0"/>
           <w:numId w:val="56"/>
         </w:numPr>
-      </w:pPr>
-      <w:r>
+        <w:rPr>
+          <w:lang w:val="en-US"/>
+        </w:rPr>
+      </w:pPr>
+      <w:r>
+        <w:rPr>
+          <w:lang w:val="en-US"/>
+        </w:rPr>
         <w:t>Linux OS -&gt; Linux Kernel + GNU utilities</w:t>
       </w:r>
     </w:p>
     <w:p>
+      <w:pPr>
+        <w:rPr>
+          <w:lang w:val="en-US"/>
+        </w:rPr>
+      </w:pPr>
       <w:r>
         <w:rPr>
           <w:noProof/>
           <w:lang w:val="en-US"/>
         </w:rPr>
+        <w:lastRenderedPageBreak/>
         <w:drawing>
           <wp:inline distT="0" distB="0" distL="0" distR="0" wp14:anchorId="4252D6C9" wp14:editId="26E9E7A2">
             <wp:extent cx="5579745" cy="2373630"/>
@@ -1222,20 +2163,73 @@
         </w:drawing>
       </w:r>
     </w:p>
-    <w:p/>
     <w:p>
       <w:pPr>
-        <w:pStyle w:val="ListParagraph"/>
+        <w:rPr>
+          <w:lang w:val="en-US"/>
+        </w:rPr>
+      </w:pPr>
+    </w:p>
+    <w:p>
+      <w:pPr>
+        <w:pStyle w:val="Odsekzoznamu"/>
         <w:numPr>
           <w:ilvl w:val="0"/>
           <w:numId w:val="56"/>
         </w:numPr>
-      </w:pPr>
-      <w:r>
-        <w:t>Posix – set of formal dscriptions that provide a standard for the design of OS, especially ones which are compatible w Unix.</w:t>
+        <w:rPr>
+          <w:lang w:val="en-US"/>
+        </w:rPr>
+      </w:pPr>
+      <w:proofErr w:type="spellStart"/>
+      <w:r>
+        <w:rPr>
+          <w:lang w:val="en-US"/>
+        </w:rPr>
+        <w:t>Posix</w:t>
+      </w:r>
+      <w:proofErr w:type="spellEnd"/>
+      <w:r>
+        <w:rPr>
+          <w:lang w:val="en-US"/>
+        </w:rPr>
+        <w:t xml:space="preserve"> – set of formal </w:t>
+      </w:r>
+      <w:proofErr w:type="spellStart"/>
+      <w:r>
+        <w:rPr>
+          <w:lang w:val="en-US"/>
+        </w:rPr>
+        <w:t>dscriptions</w:t>
+      </w:r>
+      <w:proofErr w:type="spellEnd"/>
+      <w:r>
+        <w:rPr>
+          <w:lang w:val="en-US"/>
+        </w:rPr>
+        <w:t xml:space="preserve"> that provide a standard for the design of OS, especially ones which are compatible w </w:t>
+      </w:r>
+      <w:proofErr w:type="gramStart"/>
+      <w:r>
+        <w:rPr>
+          <w:lang w:val="en-US"/>
+        </w:rPr>
+        <w:t>Unix</w:t>
+      </w:r>
+      <w:proofErr w:type="gramEnd"/>
+      <w:r>
+        <w:rPr>
+          <w:lang w:val="en-US"/>
+        </w:rPr>
+        <w:t>.</w:t>
       </w:r>
     </w:p>
     <w:p>
+      <w:pPr>
+        <w:rPr>
+          <w:lang w:val="en-US"/>
+        </w:rPr>
+      </w:pPr>
       <w:r>
         <w:rPr>
           <w:noProof/>
@@ -1280,31 +2274,417 @@
     </w:p>
     <w:p>
       <w:pPr>
-        <w:pStyle w:val="ListParagraph"/>
+        <w:pStyle w:val="Odsekzoznamu"/>
         <w:numPr>
           <w:ilvl w:val="0"/>
           <w:numId w:val="56"/>
         </w:numPr>
-      </w:pPr>
-      <w:r>
-        <w:t>Cat /etc/shells</w:t>
+        <w:rPr>
+          <w:lang w:val="en-US"/>
+        </w:rPr>
+      </w:pPr>
+      <w:r>
+        <w:rPr>
+          <w:lang w:val="en-US"/>
+        </w:rPr>
+        <w:t>Cat /</w:t>
+      </w:r>
+      <w:proofErr w:type="spellStart"/>
+      <w:r>
+        <w:rPr>
+          <w:lang w:val="en-US"/>
+        </w:rPr>
+        <w:t>etc</w:t>
+      </w:r>
+      <w:proofErr w:type="spellEnd"/>
+      <w:r>
+        <w:rPr>
+          <w:lang w:val="en-US"/>
+        </w:rPr>
+        <w:t>/shells</w:t>
       </w:r>
     </w:p>
     <w:p>
       <w:pPr>
-        <w:pStyle w:val="ListParagraph"/>
+        <w:pStyle w:val="Odsekzoznamu"/>
         <w:numPr>
           <w:ilvl w:val="0"/>
           <w:numId w:val="56"/>
         </w:numPr>
-      </w:pPr>
-      <w:r>
-        <w:t>Env var: echo $SHELL – default shell</w:t>
+        <w:rPr>
+          <w:lang w:val="en-US"/>
+        </w:rPr>
+      </w:pPr>
+      <w:proofErr w:type="spellStart"/>
+      <w:r>
+        <w:rPr>
+          <w:lang w:val="en-US"/>
+        </w:rPr>
+        <w:t>Env</w:t>
+      </w:r>
+      <w:proofErr w:type="spellEnd"/>
+      <w:r>
+        <w:rPr>
+          <w:lang w:val="en-US"/>
+        </w:rPr>
+        <w:t xml:space="preserve"> </w:t>
+      </w:r>
+      <w:proofErr w:type="spellStart"/>
+      <w:r>
+        <w:rPr>
+          <w:lang w:val="en-US"/>
+        </w:rPr>
+        <w:t>var</w:t>
+      </w:r>
+      <w:proofErr w:type="spellEnd"/>
+      <w:r>
+        <w:rPr>
+          <w:lang w:val="en-US"/>
+        </w:rPr>
+        <w:t>: echo $SHELL – default shell</w:t>
       </w:r>
     </w:p>
-    <w:p/>
-    <w:p/>
-    <w:p/>
+    <w:p>
+      <w:pPr>
+        <w:pStyle w:val="1Nadpis"/>
+        <w:rPr>
+          <w:lang w:val="en-US"/>
+        </w:rPr>
+      </w:pPr>
+      <w:r>
+        <w:rPr>
+          <w:lang w:val="en-US"/>
+        </w:rPr>
+        <w:lastRenderedPageBreak/>
+        <w:t>Useful commands</w:t>
+      </w:r>
+    </w:p>
+    <w:p>
+      <w:pPr>
+        <w:rPr>
+          <w:lang w:val="en-US"/>
+        </w:rPr>
+      </w:pPr>
+      <w:proofErr w:type="spellStart"/>
+      <w:r>
+        <w:rPr>
+          <w:lang w:val="en-US"/>
+        </w:rPr>
+        <w:t>Sudo</w:t>
+      </w:r>
+      <w:proofErr w:type="spellEnd"/>
+      <w:r>
+        <w:rPr>
+          <w:lang w:val="en-US"/>
+        </w:rPr>
+        <w:t xml:space="preserve"> yum update –y</w:t>
+      </w:r>
+    </w:p>
+    <w:p>
+      <w:pPr>
+        <w:rPr>
+          <w:lang w:val="en-US"/>
+        </w:rPr>
+      </w:pPr>
+      <w:proofErr w:type="spellStart"/>
+      <w:r>
+        <w:rPr>
+          <w:lang w:val="en-US"/>
+        </w:rPr>
+        <w:t>Sudo</w:t>
+      </w:r>
+      <w:proofErr w:type="spellEnd"/>
+      <w:r>
+        <w:rPr>
+          <w:lang w:val="en-US"/>
+        </w:rPr>
+        <w:t xml:space="preserve"> yum install </w:t>
+      </w:r>
+      <w:proofErr w:type="spellStart"/>
+      <w:r>
+        <w:rPr>
+          <w:lang w:val="en-US"/>
+        </w:rPr>
+        <w:t>httpd</w:t>
+      </w:r>
+      <w:proofErr w:type="spellEnd"/>
+      <w:r>
+        <w:rPr>
+          <w:lang w:val="en-US"/>
+        </w:rPr>
+        <w:t xml:space="preserve"> </w:t>
+      </w:r>
+      <w:proofErr w:type="spellStart"/>
+      <w:r>
+        <w:rPr>
+          <w:lang w:val="en-US"/>
+        </w:rPr>
+        <w:t>php</w:t>
+      </w:r>
+      <w:proofErr w:type="spellEnd"/>
+    </w:p>
+    <w:p>
+      <w:pPr>
+        <w:rPr>
+          <w:lang w:val="en-US"/>
+        </w:rPr>
+      </w:pPr>
+      <w:proofErr w:type="spellStart"/>
+      <w:r>
+        <w:rPr>
+          <w:lang w:val="en-US"/>
+        </w:rPr>
+        <w:t>Sudo</w:t>
+      </w:r>
+      <w:proofErr w:type="spellEnd"/>
+      <w:r>
+        <w:rPr>
+          <w:lang w:val="en-US"/>
+        </w:rPr>
+        <w:t xml:space="preserve"> service </w:t>
+      </w:r>
+      <w:proofErr w:type="spellStart"/>
+      <w:r>
+        <w:rPr>
+          <w:lang w:val="en-US"/>
+        </w:rPr>
+        <w:t>httpd</w:t>
+      </w:r>
+      <w:proofErr w:type="spellEnd"/>
+      <w:r>
+        <w:rPr>
+          <w:lang w:val="en-US"/>
+        </w:rPr>
+        <w:t xml:space="preserve"> start</w:t>
+      </w:r>
+    </w:p>
+    <w:p>
+      <w:pPr>
+        <w:rPr>
+          <w:lang w:val="en-US"/>
+        </w:rPr>
+      </w:pPr>
+      <w:proofErr w:type="spellStart"/>
+      <w:proofErr w:type="gramStart"/>
+      <w:r>
+        <w:rPr>
+          <w:lang w:val="en-US"/>
+        </w:rPr>
+        <w:t>sudo</w:t>
+      </w:r>
+      <w:proofErr w:type="spellEnd"/>
+      <w:proofErr w:type="gramEnd"/>
+      <w:r>
+        <w:rPr>
+          <w:lang w:val="en-US"/>
+        </w:rPr>
+        <w:t xml:space="preserve"> </w:t>
+      </w:r>
+      <w:proofErr w:type="spellStart"/>
+      <w:r>
+        <w:rPr>
+          <w:lang w:val="en-US"/>
+        </w:rPr>
+        <w:t>chkconfig</w:t>
+      </w:r>
+      <w:proofErr w:type="spellEnd"/>
+      <w:r>
+        <w:rPr>
+          <w:lang w:val="en-US"/>
+        </w:rPr>
+        <w:t xml:space="preserve"> </w:t>
+      </w:r>
+      <w:proofErr w:type="spellStart"/>
+      <w:r>
+        <w:rPr>
+          <w:lang w:val="en-US"/>
+        </w:rPr>
+        <w:t>httpd</w:t>
+      </w:r>
+      <w:proofErr w:type="spellEnd"/>
+      <w:r>
+        <w:rPr>
+          <w:lang w:val="en-US"/>
+        </w:rPr>
+        <w:t xml:space="preserve"> on</w:t>
+      </w:r>
+      <w:r>
+        <w:rPr>
+          <w:lang w:val="en-US"/>
+        </w:rPr>
+        <w:t xml:space="preserve">   -- to startup apache automatically – to add to the boot.</w:t>
+      </w:r>
+    </w:p>
+    <w:p>
+      <w:pPr>
+        <w:rPr>
+          <w:lang w:val="en-US"/>
+        </w:rPr>
+      </w:pPr>
+      <w:proofErr w:type="spellStart"/>
+      <w:r>
+        <w:rPr>
+          <w:lang w:val="en-US"/>
+        </w:rPr>
+        <w:t>Sudo</w:t>
+      </w:r>
+      <w:proofErr w:type="spellEnd"/>
+      <w:r>
+        <w:rPr>
+          <w:lang w:val="en-US"/>
+        </w:rPr>
+        <w:t xml:space="preserve"> </w:t>
+      </w:r>
+      <w:proofErr w:type="spellStart"/>
+      <w:r>
+        <w:rPr>
+          <w:lang w:val="en-US"/>
+        </w:rPr>
+        <w:t>usermod</w:t>
+      </w:r>
+      <w:proofErr w:type="spellEnd"/>
+      <w:r>
+        <w:rPr>
+          <w:lang w:val="en-US"/>
+        </w:rPr>
+        <w:t xml:space="preserve"> –a –G apache ec2-user</w:t>
+      </w:r>
+    </w:p>
+    <w:p>
+      <w:pPr>
+        <w:rPr>
+          <w:lang w:val="en-US"/>
+        </w:rPr>
+      </w:pPr>
+      <w:proofErr w:type="spellStart"/>
+      <w:r>
+        <w:rPr>
+          <w:lang w:val="en-US"/>
+        </w:rPr>
+        <w:t>Sudo</w:t>
+      </w:r>
+      <w:proofErr w:type="spellEnd"/>
+      <w:r>
+        <w:rPr>
+          <w:lang w:val="en-US"/>
+        </w:rPr>
+        <w:t xml:space="preserve"> </w:t>
+      </w:r>
+      <w:proofErr w:type="spellStart"/>
+      <w:r>
+        <w:rPr>
+          <w:lang w:val="en-US"/>
+        </w:rPr>
+        <w:t>chown</w:t>
+      </w:r>
+      <w:proofErr w:type="spellEnd"/>
+      <w:r>
+        <w:rPr>
+          <w:lang w:val="en-US"/>
+        </w:rPr>
+        <w:t xml:space="preserve"> –R ec2-user</w:t>
+      </w:r>
+      <w:proofErr w:type="gramStart"/>
+      <w:r>
+        <w:rPr>
+          <w:lang w:val="en-US"/>
+        </w:rPr>
+        <w:t>:apache</w:t>
+      </w:r>
+      <w:proofErr w:type="gramEnd"/>
+      <w:r>
+        <w:rPr>
+          <w:lang w:val="en-US"/>
+        </w:rPr>
+        <w:t xml:space="preserve"> /</w:t>
+      </w:r>
+      <w:proofErr w:type="spellStart"/>
+      <w:r>
+        <w:rPr>
+          <w:lang w:val="en-US"/>
+        </w:rPr>
+        <w:t>var</w:t>
+      </w:r>
+      <w:proofErr w:type="spellEnd"/>
+      <w:r>
+        <w:rPr>
+          <w:lang w:val="en-US"/>
+        </w:rPr>
+        <w:t>/www</w:t>
+      </w:r>
+    </w:p>
+    <w:p>
+      <w:pPr>
+        <w:rPr>
+          <w:lang w:val="en-US"/>
+        </w:rPr>
+      </w:pPr>
+      <w:r>
+        <w:rPr>
+          <w:lang w:val="en-US"/>
+        </w:rPr>
+        <w:t>Echo “&lt;</w:t>
+      </w:r>
+      <w:proofErr w:type="gramStart"/>
+      <w:r>
+        <w:rPr>
+          <w:lang w:val="en-US"/>
+        </w:rPr>
+        <w:t>?</w:t>
+      </w:r>
+      <w:proofErr w:type="spellStart"/>
+      <w:r>
+        <w:rPr>
+          <w:lang w:val="en-US"/>
+        </w:rPr>
+        <w:t>php</w:t>
+      </w:r>
+      <w:proofErr w:type="spellEnd"/>
+      <w:proofErr w:type="gramEnd"/>
+      <w:r>
+        <w:rPr>
+          <w:lang w:val="en-US"/>
+        </w:rPr>
+        <w:t xml:space="preserve"> </w:t>
+      </w:r>
+      <w:proofErr w:type="spellStart"/>
+      <w:r>
+        <w:rPr>
+          <w:lang w:val="en-US"/>
+        </w:rPr>
+        <w:t>phpinfo</w:t>
+      </w:r>
+      <w:proofErr w:type="spellEnd"/>
+      <w:r>
+        <w:rPr>
+          <w:lang w:val="en-US"/>
+        </w:rPr>
+        <w:t>(); ?&gt;” &gt; /var/www/html/phpinfo.php</w:t>
+      </w:r>
+      <w:bookmarkStart w:id="6" w:name="_GoBack"/>
+      <w:bookmarkEnd w:id="6"/>
+    </w:p>
+    <w:p>
+      <w:pPr>
+        <w:rPr>
+          <w:lang w:val="en-US"/>
+        </w:rPr>
+      </w:pPr>
+    </w:p>
+    <w:p>
+      <w:pPr>
+        <w:rPr>
+          <w:lang w:val="en-US"/>
+        </w:rPr>
+      </w:pPr>
+    </w:p>
+    <w:p>
+      <w:pPr>
+        <w:rPr>
+          <w:lang w:val="en-US"/>
+        </w:rPr>
+      </w:pPr>
+    </w:p>
     <w:sectPr>
       <w:headerReference w:type="default" r:id="rId11"/>
       <w:footerReference w:type="default" r:id="rId12"/>
@@ -1356,7 +2736,7 @@
     <w:sdtContent>
       <w:p>
         <w:pPr>
-          <w:pStyle w:val="Footer"/>
+          <w:pStyle w:val="Pta"/>
           <w:jc w:val="center"/>
         </w:pPr>
         <w:r>
@@ -1420,7 +2800,7 @@
                 </wp:anchor>
               </w:drawing>
             </mc:Choice>
-            <mc:Fallback xmlns:w16se="http://schemas.microsoft.com/office/word/2015/wordml/symex" xmlns:w16cid="http://schemas.microsoft.com/office/word/2016/wordml/cid" xmlns:am3d="http://schemas.microsoft.com/office/drawing/2017/model3d" xmlns:aink="http://schemas.microsoft.com/office/drawing/2016/ink" xmlns:cx8="http://schemas.microsoft.com/office/drawing/2016/5/14/chartex" xmlns:cx7="http://schemas.microsoft.com/office/drawing/2016/5/13/chartex" xmlns:cx6="http://schemas.microsoft.com/office/drawing/2016/5/12/chartex" xmlns:cx5="http://schemas.microsoft.com/office/drawing/2016/5/11/chartex" xmlns:cx4="http://schemas.microsoft.com/office/drawing/2016/5/10/chartex" xmlns:cx3="http://schemas.microsoft.com/office/drawing/2016/5/9/chartex" xmlns:cx2="http://schemas.microsoft.com/office/drawing/2015/10/21/chartex" xmlns:cx1="http://schemas.microsoft.com/office/drawing/2015/9/8/chartex" xmlns:cx="http://schemas.microsoft.com/office/drawing/2014/chartex">
+            <mc:Fallback xmlns:cx="http://schemas.microsoft.com/office/drawing/2014/chartex" xmlns:cx1="http://schemas.microsoft.com/office/drawing/2015/9/8/chartex" xmlns:cx2="http://schemas.microsoft.com/office/drawing/2015/10/21/chartex" xmlns:cx3="http://schemas.microsoft.com/office/drawing/2016/5/9/chartex" xmlns:cx4="http://schemas.microsoft.com/office/drawing/2016/5/10/chartex" xmlns:cx5="http://schemas.microsoft.com/office/drawing/2016/5/11/chartex" xmlns:cx6="http://schemas.microsoft.com/office/drawing/2016/5/12/chartex" xmlns:cx7="http://schemas.microsoft.com/office/drawing/2016/5/13/chartex" xmlns:cx8="http://schemas.microsoft.com/office/drawing/2016/5/14/chartex" xmlns:aink="http://schemas.microsoft.com/office/drawing/2016/ink" xmlns:am3d="http://schemas.microsoft.com/office/drawing/2017/model3d" xmlns:w16cid="http://schemas.microsoft.com/office/word/2016/wordml/cid" xmlns:w16se="http://schemas.microsoft.com/office/word/2015/wordml/symex">
               <w:pict>
                 <v:line w14:anchorId="4773489F" id="Rovná spojnica 3" o:spid="_x0000_s1026" style="position:absolute;flip:y;z-index:251661312;visibility:visible;mso-wrap-style:square;mso-width-percent:0;mso-height-percent:0;mso-wrap-distance-left:9pt;mso-wrap-distance-top:0;mso-wrap-distance-right:9pt;mso-wrap-distance-bottom:0;mso-position-horizontal:left;mso-position-horizontal-relative:margin;mso-position-vertical:absolute;mso-position-vertical-relative:page;mso-width-percent:0;mso-height-percent:0;mso-width-relative:margin;mso-height-relative:margin" from="0,785.2pt" to="441.85pt,785.2pt" o:gfxdata="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" strokecolor="black [3200]" strokeweight=".5pt">
                   <v:stroke joinstyle="miter"/>
@@ -1443,7 +2823,7 @@
           <w:rPr>
             <w:noProof/>
           </w:rPr>
-          <w:t>3</w:t>
+          <w:t>5</w:t>
         </w:r>
         <w:r>
           <w:fldChar w:fldCharType="end"/>
@@ -1483,7 +2863,7 @@
 <w:hdr xmlns:wpc="http://schemas.microsoft.com/office/word/2010/wordprocessingCanvas" xmlns:mc="http://schemas.openxmlformats.org/markup-compatibility/2006" xmlns:o="urn:schemas-microsoft-com:office:office" xmlns:r="http://schemas.openxmlformats.org/officeDocument/2006/relationships" xmlns:m="http://schemas.openxmlformats.org/officeDocument/2006/math" xmlns:v="urn:schemas-microsoft-com:vml" xmlns:wp14="http://schemas.microsoft.com/office/word/2010/wordprocessingDrawing" xmlns:wp="http://schemas.openxmlformats.org/drawingml/2006/wordprocessingDrawing" xmlns:w10="urn:schemas-microsoft-com:office:word" xmlns:w="http://schemas.openxmlformats.org/wordprocessingml/2006/main" xmlns:w14="http://schemas.microsoft.com/office/word/2010/wordml" xmlns:w15="http://schemas.microsoft.com/office/word/2012/wordml" xmlns:wpg="http://schemas.microsoft.com/office/word/2010/wordprocessingGroup" xmlns:wpi="http://schemas.microsoft.com/office/word/2010/wordprocessingInk" xmlns:wne="http://schemas.microsoft.com/office/word/2006/wordml" xmlns:wps="http://schemas.microsoft.com/office/word/2010/wordprocessingShape" mc:Ignorable="w14 w15 wp14">
   <w:p>
     <w:pPr>
-      <w:pStyle w:val="Header"/>
+      <w:pStyle w:val="Hlavika"/>
     </w:pPr>
     <w:r>
       <w:rPr>
@@ -1546,7 +2926,7 @@
             </wp:anchor>
           </w:drawing>
         </mc:Choice>
-        <mc:Fallback xmlns:w16se="http://schemas.microsoft.com/office/word/2015/wordml/symex" xmlns:w16cid="http://schemas.microsoft.com/office/word/2016/wordml/cid" xmlns:am3d="http://schemas.microsoft.com/office/drawing/2017/model3d" xmlns:aink="http://schemas.microsoft.com/office/drawing/2016/ink" xmlns:cx8="http://schemas.microsoft.com/office/drawing/2016/5/14/chartex" xmlns:cx7="http://schemas.microsoft.com/office/drawing/2016/5/13/chartex" xmlns:cx6="http://schemas.microsoft.com/office/drawing/2016/5/12/chartex" xmlns:cx5="http://schemas.microsoft.com/office/drawing/2016/5/11/chartex" xmlns:cx4="http://schemas.microsoft.com/office/drawing/2016/5/10/chartex" xmlns:cx3="http://schemas.microsoft.com/office/drawing/2016/5/9/chartex" xmlns:cx2="http://schemas.microsoft.com/office/drawing/2015/10/21/chartex" xmlns:cx1="http://schemas.microsoft.com/office/drawing/2015/9/8/chartex" xmlns:cx="http://schemas.microsoft.com/office/drawing/2014/chartex">
+        <mc:Fallback xmlns:cx="http://schemas.microsoft.com/office/drawing/2014/chartex" xmlns:cx1="http://schemas.microsoft.com/office/drawing/2015/9/8/chartex" xmlns:cx2="http://schemas.microsoft.com/office/drawing/2015/10/21/chartex" xmlns:cx3="http://schemas.microsoft.com/office/drawing/2016/5/9/chartex" xmlns:cx4="http://schemas.microsoft.com/office/drawing/2016/5/10/chartex" xmlns:cx5="http://schemas.microsoft.com/office/drawing/2016/5/11/chartex" xmlns:cx6="http://schemas.microsoft.com/office/drawing/2016/5/12/chartex" xmlns:cx7="http://schemas.microsoft.com/office/drawing/2016/5/13/chartex" xmlns:cx8="http://schemas.microsoft.com/office/drawing/2016/5/14/chartex" xmlns:aink="http://schemas.microsoft.com/office/drawing/2016/ink" xmlns:am3d="http://schemas.microsoft.com/office/drawing/2017/model3d" xmlns:w16cid="http://schemas.microsoft.com/office/word/2016/wordml/cid" xmlns:w16se="http://schemas.microsoft.com/office/word/2015/wordml/symex">
           <w:pict>
             <v:line w14:anchorId="6C26ECBC" id="Rovná spojnica 2" o:spid="_x0000_s1026" style="position:absolute;flip:y;z-index:251659264;visibility:visible;mso-wrap-style:square;mso-width-percent:0;mso-height-percent:0;mso-wrap-distance-left:9pt;mso-wrap-distance-top:0;mso-wrap-distance-right:9pt;mso-wrap-distance-bottom:0;mso-position-horizontal:absolute;mso-position-horizontal-relative:margin;mso-position-vertical:absolute;mso-position-vertical-relative:page;mso-width-percent:0;mso-height-percent:0;mso-width-relative:margin;mso-height-relative:margin" from="0,51.45pt" to="441.85pt,51.45pt" o:gfxdata="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" strokecolor="black [3200]" strokeweight=".5pt">
               <v:stroke joinstyle="miter"/>
@@ -7930,7 +9310,7 @@
     <w:lsdException w:name="List Table 6 Colorful Accent 6" w:uiPriority="51"/>
     <w:lsdException w:name="List Table 7 Colorful Accent 6" w:uiPriority="52"/>
   </w:latentStyles>
-  <w:style w:type="paragraph" w:default="1" w:styleId="Normal">
+  <w:style w:type="paragraph" w:default="1" w:styleId="Normlny">
     <w:name w:val="Normal"/>
     <w:qFormat/>
     <w:rsid w:val="0077530D"/>
@@ -7938,11 +9318,11 @@
       <w:spacing w:line="360" w:lineRule="auto"/>
     </w:pPr>
   </w:style>
-  <w:style w:type="paragraph" w:styleId="Heading1">
+  <w:style w:type="paragraph" w:styleId="Nadpis1">
     <w:name w:val="heading 1"/>
-    <w:basedOn w:val="Normal"/>
-    <w:next w:val="Normal"/>
-    <w:link w:val="Heading1Char"/>
+    <w:basedOn w:val="Normlny"/>
+    <w:next w:val="Normlny"/>
+    <w:link w:val="Nadpis1Char"/>
     <w:uiPriority w:val="9"/>
     <w:qFormat/>
     <w:rsid w:val="008F1ED2"/>
@@ -7959,11 +9339,11 @@
       <w:szCs w:val="32"/>
     </w:rPr>
   </w:style>
-  <w:style w:type="paragraph" w:styleId="Heading2">
+  <w:style w:type="paragraph" w:styleId="Nadpis2">
     <w:name w:val="heading 2"/>
-    <w:basedOn w:val="Normal"/>
-    <w:next w:val="Normal"/>
-    <w:link w:val="Heading2Char"/>
+    <w:basedOn w:val="Normlny"/>
+    <w:next w:val="Normlny"/>
+    <w:link w:val="Nadpis2Char"/>
     <w:uiPriority w:val="9"/>
     <w:unhideWhenUsed/>
     <w:rsid w:val="008F1ED2"/>
@@ -7980,11 +9360,11 @@
       <w:szCs w:val="26"/>
     </w:rPr>
   </w:style>
-  <w:style w:type="paragraph" w:styleId="Heading3">
+  <w:style w:type="paragraph" w:styleId="Nadpis3">
     <w:name w:val="heading 3"/>
-    <w:basedOn w:val="Normal"/>
-    <w:next w:val="Normal"/>
-    <w:link w:val="Heading3Char"/>
+    <w:basedOn w:val="Normlny"/>
+    <w:next w:val="Normlny"/>
+    <w:link w:val="Nadpis3Char"/>
     <w:uiPriority w:val="9"/>
     <w:unhideWhenUsed/>
     <w:rsid w:val="004E7B04"/>
@@ -8001,11 +9381,11 @@
       <w:szCs w:val="24"/>
     </w:rPr>
   </w:style>
-  <w:style w:type="paragraph" w:styleId="Heading4">
+  <w:style w:type="paragraph" w:styleId="Nadpis4">
     <w:name w:val="heading 4"/>
-    <w:basedOn w:val="Normal"/>
-    <w:next w:val="Normal"/>
-    <w:link w:val="Heading4Char"/>
+    <w:basedOn w:val="Normlny"/>
+    <w:next w:val="Normlny"/>
+    <w:link w:val="Nadpis4Char"/>
     <w:uiPriority w:val="9"/>
     <w:unhideWhenUsed/>
     <w:qFormat/>
@@ -8023,13 +9403,13 @@
       <w:color w:val="2E74B5" w:themeColor="accent1" w:themeShade="BF"/>
     </w:rPr>
   </w:style>
-  <w:style w:type="character" w:default="1" w:styleId="DefaultParagraphFont">
+  <w:style w:type="character" w:default="1" w:styleId="Predvolenpsmoodseku">
     <w:name w:val="Default Paragraph Font"/>
     <w:uiPriority w:val="1"/>
     <w:semiHidden/>
     <w:unhideWhenUsed/>
   </w:style>
-  <w:style w:type="table" w:default="1" w:styleId="TableNormal">
+  <w:style w:type="table" w:default="1" w:styleId="Normlnatabuka">
     <w:name w:val="Normal Table"/>
     <w:uiPriority w:val="99"/>
     <w:semiHidden/>
@@ -8044,16 +9424,16 @@
       </w:tblCellMar>
     </w:tblPr>
   </w:style>
-  <w:style w:type="numbering" w:default="1" w:styleId="NoList">
+  <w:style w:type="numbering" w:default="1" w:styleId="Bezzoznamu">
     <w:name w:val="No List"/>
     <w:uiPriority w:val="99"/>
     <w:semiHidden/>
     <w:unhideWhenUsed/>
   </w:style>
-  <w:style w:type="character" w:customStyle="1" w:styleId="Heading1Char">
-    <w:name w:val="Heading 1 Char"/>
-    <w:basedOn w:val="DefaultParagraphFont"/>
-    <w:link w:val="Heading1"/>
+  <w:style w:type="character" w:customStyle="1" w:styleId="Nadpis1Char">
+    <w:name w:val="Nadpis 1 Char"/>
+    <w:basedOn w:val="Predvolenpsmoodseku"/>
+    <w:link w:val="Nadpis1"/>
     <w:uiPriority w:val="9"/>
     <w:rsid w:val="008F1ED2"/>
     <w:rPr>
@@ -8063,10 +9443,10 @@
       <w:szCs w:val="32"/>
     </w:rPr>
   </w:style>
-  <w:style w:type="character" w:customStyle="1" w:styleId="Heading2Char">
-    <w:name w:val="Heading 2 Char"/>
-    <w:basedOn w:val="DefaultParagraphFont"/>
-    <w:link w:val="Heading2"/>
+  <w:style w:type="character" w:customStyle="1" w:styleId="Nadpis2Char">
+    <w:name w:val="Nadpis 2 Char"/>
+    <w:basedOn w:val="Predvolenpsmoodseku"/>
+    <w:link w:val="Nadpis2"/>
     <w:uiPriority w:val="9"/>
     <w:rsid w:val="008F1ED2"/>
     <w:rPr>
@@ -8076,9 +9456,9 @@
       <w:szCs w:val="26"/>
     </w:rPr>
   </w:style>
-  <w:style w:type="paragraph" w:styleId="ListParagraph">
+  <w:style w:type="paragraph" w:styleId="Odsekzoznamu">
     <w:name w:val="List Paragraph"/>
-    <w:basedOn w:val="Normal"/>
+    <w:basedOn w:val="Normlny"/>
     <w:uiPriority w:val="34"/>
     <w:qFormat/>
     <w:rsid w:val="004E7B04"/>
@@ -8089,8 +9469,8 @@
   </w:style>
   <w:style w:type="paragraph" w:customStyle="1" w:styleId="2Nadpis">
     <w:name w:val="2. Nadpis"/>
-    <w:basedOn w:val="Heading2"/>
-    <w:next w:val="Normal"/>
+    <w:basedOn w:val="Nadpis2"/>
+    <w:next w:val="Normlny"/>
     <w:link w:val="2NadpisChar"/>
     <w:qFormat/>
     <w:rsid w:val="004E7B04"/>
@@ -8103,8 +9483,8 @@
   </w:style>
   <w:style w:type="paragraph" w:customStyle="1" w:styleId="1Nadpis">
     <w:name w:val="1. Nadpis"/>
-    <w:basedOn w:val="Heading1"/>
-    <w:next w:val="Normal"/>
+    <w:basedOn w:val="Nadpis1"/>
+    <w:next w:val="Normlny"/>
     <w:link w:val="1NadpisChar"/>
     <w:qFormat/>
     <w:rsid w:val="00281A87"/>
@@ -8117,7 +9497,7 @@
   </w:style>
   <w:style w:type="character" w:customStyle="1" w:styleId="2NadpisChar">
     <w:name w:val="2. Nadpis Char"/>
-    <w:basedOn w:val="Heading2Char"/>
+    <w:basedOn w:val="Nadpis2Char"/>
     <w:link w:val="2Nadpis"/>
     <w:rsid w:val="004E7B04"/>
     <w:rPr>
@@ -8127,10 +9507,10 @@
       <w:szCs w:val="26"/>
     </w:rPr>
   </w:style>
-  <w:style w:type="character" w:customStyle="1" w:styleId="Heading3Char">
-    <w:name w:val="Heading 3 Char"/>
-    <w:basedOn w:val="DefaultParagraphFont"/>
-    <w:link w:val="Heading3"/>
+  <w:style w:type="character" w:customStyle="1" w:styleId="Nadpis3Char">
+    <w:name w:val="Nadpis 3 Char"/>
+    <w:basedOn w:val="Predvolenpsmoodseku"/>
+    <w:link w:val="Nadpis3"/>
     <w:uiPriority w:val="9"/>
     <w:rsid w:val="004E7B04"/>
     <w:rPr>
@@ -8142,7 +9522,7 @@
   </w:style>
   <w:style w:type="character" w:customStyle="1" w:styleId="1NadpisChar">
     <w:name w:val="1. Nadpis Char"/>
-    <w:basedOn w:val="Heading1Char"/>
+    <w:basedOn w:val="Nadpis1Char"/>
     <w:link w:val="1Nadpis"/>
     <w:rsid w:val="00281A87"/>
     <w:rPr>
@@ -8154,8 +9534,8 @@
   </w:style>
   <w:style w:type="paragraph" w:customStyle="1" w:styleId="3Nadpis">
     <w:name w:val="3. Nadpis"/>
-    <w:basedOn w:val="Heading3"/>
-    <w:next w:val="Normal"/>
+    <w:basedOn w:val="Nadpis3"/>
+    <w:next w:val="Normlny"/>
     <w:link w:val="3NadpisChar"/>
     <w:qFormat/>
     <w:rsid w:val="004E7B04"/>
@@ -8170,10 +9550,10 @@
       <w:color w:val="auto"/>
     </w:rPr>
   </w:style>
-  <w:style w:type="character" w:customStyle="1" w:styleId="Heading4Char">
-    <w:name w:val="Heading 4 Char"/>
-    <w:basedOn w:val="DefaultParagraphFont"/>
-    <w:link w:val="Heading4"/>
+  <w:style w:type="character" w:customStyle="1" w:styleId="Nadpis4Char">
+    <w:name w:val="Nadpis 4 Char"/>
+    <w:basedOn w:val="Predvolenpsmoodseku"/>
+    <w:link w:val="Nadpis4"/>
     <w:uiPriority w:val="9"/>
     <w:rsid w:val="004E7B04"/>
     <w:rPr>
@@ -8185,7 +9565,7 @@
   </w:style>
   <w:style w:type="character" w:customStyle="1" w:styleId="3NadpisChar">
     <w:name w:val="3. Nadpis Char"/>
-    <w:basedOn w:val="Heading3Char"/>
+    <w:basedOn w:val="Nadpis3Char"/>
     <w:link w:val="3Nadpis"/>
     <w:rsid w:val="004E7B04"/>
     <w:rPr>
@@ -8198,8 +9578,8 @@
   </w:style>
   <w:style w:type="paragraph" w:customStyle="1" w:styleId="4Nadpis">
     <w:name w:val="4. Nadpis"/>
-    <w:basedOn w:val="Heading4"/>
-    <w:next w:val="Normal"/>
+    <w:basedOn w:val="Nadpis4"/>
+    <w:next w:val="Normlny"/>
     <w:link w:val="4NadpisChar"/>
     <w:qFormat/>
     <w:rsid w:val="0077530D"/>
@@ -8215,9 +9595,9 @@
       <w:color w:val="auto"/>
     </w:rPr>
   </w:style>
-  <w:style w:type="table" w:styleId="TableGrid">
+  <w:style w:type="table" w:styleId="Mriekatabuky">
     <w:name w:val="Table Grid"/>
-    <w:basedOn w:val="TableNormal"/>
+    <w:basedOn w:val="Normlnatabuka"/>
     <w:uiPriority w:val="39"/>
     <w:rsid w:val="00B102B8"/>
     <w:pPr>
@@ -8243,7 +9623,7 @@
   </w:style>
   <w:style w:type="character" w:customStyle="1" w:styleId="4NadpisChar">
     <w:name w:val="4. Nadpis Char"/>
-    <w:basedOn w:val="Heading4Char"/>
+    <w:basedOn w:val="Nadpis4Char"/>
     <w:link w:val="4Nadpis"/>
     <w:rsid w:val="0077530D"/>
     <w:rPr>
@@ -8254,10 +9634,10 @@
       <w:color w:val="2E74B5" w:themeColor="accent1" w:themeShade="BF"/>
     </w:rPr>
   </w:style>
-  <w:style w:type="paragraph" w:styleId="BalloonText">
+  <w:style w:type="paragraph" w:styleId="Textbubliny">
     <w:name w:val="Balloon Text"/>
-    <w:basedOn w:val="Normal"/>
-    <w:link w:val="BalloonTextChar"/>
+    <w:basedOn w:val="Normlny"/>
+    <w:link w:val="TextbublinyChar"/>
     <w:uiPriority w:val="99"/>
     <w:semiHidden/>
     <w:unhideWhenUsed/>
@@ -8271,10 +9651,10 @@
       <w:szCs w:val="18"/>
     </w:rPr>
   </w:style>
-  <w:style w:type="character" w:customStyle="1" w:styleId="BalloonTextChar">
-    <w:name w:val="Balloon Text Char"/>
-    <w:basedOn w:val="DefaultParagraphFont"/>
-    <w:link w:val="BalloonText"/>
+  <w:style w:type="character" w:customStyle="1" w:styleId="TextbublinyChar">
+    <w:name w:val="Text bubliny Char"/>
+    <w:basedOn w:val="Predvolenpsmoodseku"/>
+    <w:link w:val="Textbubliny"/>
     <w:uiPriority w:val="99"/>
     <w:semiHidden/>
     <w:rsid w:val="00A3061D"/>
@@ -8284,10 +9664,10 @@
       <w:szCs w:val="18"/>
     </w:rPr>
   </w:style>
-  <w:style w:type="paragraph" w:styleId="TOCHeading">
+  <w:style w:type="paragraph" w:styleId="Hlavikaobsahu">
     <w:name w:val="TOC Heading"/>
-    <w:basedOn w:val="Heading1"/>
-    <w:next w:val="Normal"/>
+    <w:basedOn w:val="Nadpis1"/>
+    <w:next w:val="Normlny"/>
     <w:uiPriority w:val="39"/>
     <w:unhideWhenUsed/>
     <w:qFormat/>
@@ -8302,10 +9682,10 @@
       <w:lang w:eastAsia="sk-SK"/>
     </w:rPr>
   </w:style>
-  <w:style w:type="paragraph" w:styleId="TOC1">
+  <w:style w:type="paragraph" w:styleId="Obsah1">
     <w:name w:val="toc 1"/>
-    <w:basedOn w:val="Normal"/>
-    <w:next w:val="Normal"/>
+    <w:basedOn w:val="Normlny"/>
+    <w:next w:val="Normlny"/>
     <w:autoRedefine/>
     <w:uiPriority w:val="39"/>
     <w:unhideWhenUsed/>
@@ -8318,10 +9698,10 @@
       <w:spacing w:after="100"/>
     </w:pPr>
   </w:style>
-  <w:style w:type="paragraph" w:styleId="TOC2">
+  <w:style w:type="paragraph" w:styleId="Obsah2">
     <w:name w:val="toc 2"/>
-    <w:basedOn w:val="Normal"/>
-    <w:next w:val="Normal"/>
+    <w:basedOn w:val="Normlny"/>
+    <w:next w:val="Normlny"/>
     <w:autoRedefine/>
     <w:uiPriority w:val="39"/>
     <w:unhideWhenUsed/>
@@ -8331,10 +9711,10 @@
       <w:ind w:left="220"/>
     </w:pPr>
   </w:style>
-  <w:style w:type="paragraph" w:styleId="TOC3">
+  <w:style w:type="paragraph" w:styleId="Obsah3">
     <w:name w:val="toc 3"/>
-    <w:basedOn w:val="Normal"/>
-    <w:next w:val="Normal"/>
+    <w:basedOn w:val="Normlny"/>
+    <w:next w:val="Normlny"/>
     <w:autoRedefine/>
     <w:uiPriority w:val="39"/>
     <w:unhideWhenUsed/>
@@ -8344,9 +9724,9 @@
       <w:ind w:left="440"/>
     </w:pPr>
   </w:style>
-  <w:style w:type="character" w:styleId="Hyperlink">
+  <w:style w:type="character" w:styleId="Hypertextovprepojenie">
     <w:name w:val="Hyperlink"/>
-    <w:basedOn w:val="DefaultParagraphFont"/>
+    <w:basedOn w:val="Predvolenpsmoodseku"/>
     <w:uiPriority w:val="99"/>
     <w:unhideWhenUsed/>
     <w:rsid w:val="00DB0F9F"/>
@@ -8355,10 +9735,10 @@
       <w:u w:val="single"/>
     </w:rPr>
   </w:style>
-  <w:style w:type="paragraph" w:styleId="Header">
+  <w:style w:type="paragraph" w:styleId="Hlavika">
     <w:name w:val="header"/>
-    <w:basedOn w:val="Normal"/>
-    <w:link w:val="HeaderChar"/>
+    <w:basedOn w:val="Normlny"/>
+    <w:link w:val="HlavikaChar"/>
     <w:uiPriority w:val="99"/>
     <w:unhideWhenUsed/>
     <w:rsid w:val="00DB0F9F"/>
@@ -8370,17 +9750,17 @@
       <w:spacing w:after="0" w:line="240" w:lineRule="auto"/>
     </w:pPr>
   </w:style>
-  <w:style w:type="character" w:customStyle="1" w:styleId="HeaderChar">
-    <w:name w:val="Header Char"/>
-    <w:basedOn w:val="DefaultParagraphFont"/>
-    <w:link w:val="Header"/>
+  <w:style w:type="character" w:customStyle="1" w:styleId="HlavikaChar">
+    <w:name w:val="Hlavička Char"/>
+    <w:basedOn w:val="Predvolenpsmoodseku"/>
+    <w:link w:val="Hlavika"/>
     <w:uiPriority w:val="99"/>
     <w:rsid w:val="00DB0F9F"/>
   </w:style>
-  <w:style w:type="paragraph" w:styleId="Footer">
+  <w:style w:type="paragraph" w:styleId="Pta">
     <w:name w:val="footer"/>
-    <w:basedOn w:val="Normal"/>
-    <w:link w:val="FooterChar"/>
+    <w:basedOn w:val="Normlny"/>
+    <w:link w:val="PtaChar"/>
     <w:uiPriority w:val="99"/>
     <w:unhideWhenUsed/>
     <w:rsid w:val="00DB0F9F"/>
@@ -8392,17 +9772,17 @@
       <w:spacing w:after="0" w:line="240" w:lineRule="auto"/>
     </w:pPr>
   </w:style>
-  <w:style w:type="character" w:customStyle="1" w:styleId="FooterChar">
-    <w:name w:val="Footer Char"/>
-    <w:basedOn w:val="DefaultParagraphFont"/>
-    <w:link w:val="Footer"/>
+  <w:style w:type="character" w:customStyle="1" w:styleId="PtaChar">
+    <w:name w:val="Päta Char"/>
+    <w:basedOn w:val="Predvolenpsmoodseku"/>
+    <w:link w:val="Pta"/>
     <w:uiPriority w:val="99"/>
     <w:rsid w:val="00DB0F9F"/>
   </w:style>
-  <w:style w:type="paragraph" w:styleId="Caption">
+  <w:style w:type="paragraph" w:styleId="Popis">
     <w:name w:val="caption"/>
-    <w:basedOn w:val="Normal"/>
-    <w:next w:val="Normal"/>
+    <w:basedOn w:val="Normlny"/>
+    <w:next w:val="Normlny"/>
     <w:uiPriority w:val="35"/>
     <w:unhideWhenUsed/>
     <w:qFormat/>
@@ -8416,10 +9796,10 @@
       <w:szCs w:val="18"/>
     </w:rPr>
   </w:style>
-  <w:style w:type="paragraph" w:styleId="TableofFigures">
+  <w:style w:type="paragraph" w:styleId="Zoznamobrzkov">
     <w:name w:val="table of figures"/>
-    <w:basedOn w:val="Normal"/>
-    <w:next w:val="Normal"/>
+    <w:basedOn w:val="Normlny"/>
+    <w:next w:val="Normlny"/>
     <w:uiPriority w:val="99"/>
     <w:unhideWhenUsed/>
     <w:rsid w:val="001F79A8"/>
@@ -8429,20 +9809,20 @@
   </w:style>
   <w:style w:type="character" w:customStyle="1" w:styleId="st">
     <w:name w:val="st"/>
-    <w:basedOn w:val="DefaultParagraphFont"/>
+    <w:basedOn w:val="Predvolenpsmoodseku"/>
     <w:rsid w:val="000345FC"/>
   </w:style>
-  <w:style w:type="paragraph" w:styleId="Bibliography">
+  <w:style w:type="paragraph" w:styleId="Bibliografia">
     <w:name w:val="Bibliography"/>
-    <w:basedOn w:val="Normal"/>
-    <w:next w:val="Normal"/>
+    <w:basedOn w:val="Normlny"/>
+    <w:next w:val="Normlny"/>
     <w:uiPriority w:val="37"/>
     <w:unhideWhenUsed/>
     <w:rsid w:val="0030444E"/>
   </w:style>
   <w:style w:type="paragraph" w:customStyle="1" w:styleId="ZoznamLiteratury">
     <w:name w:val="Zoznam Literatury"/>
-    <w:basedOn w:val="Normal"/>
+    <w:basedOn w:val="Normlny"/>
     <w:rsid w:val="00941801"/>
     <w:pPr>
       <w:numPr>
@@ -8457,9 +9837,9 @@
       <w:szCs w:val="20"/>
     </w:rPr>
   </w:style>
-  <w:style w:type="paragraph" w:styleId="NormalWeb">
+  <w:style w:type="paragraph" w:styleId="Normlnywebov">
     <w:name w:val="Normal (Web)"/>
-    <w:basedOn w:val="Normal"/>
+    <w:basedOn w:val="Normlny"/>
     <w:uiPriority w:val="99"/>
     <w:semiHidden/>
     <w:unhideWhenUsed/>
@@ -8474,9 +9854,9 @@
       <w:lang w:eastAsia="sk-SK"/>
     </w:rPr>
   </w:style>
-  <w:style w:type="character" w:styleId="CommentReference">
+  <w:style w:type="character" w:styleId="Odkaznakomentr">
     <w:name w:val="annotation reference"/>
-    <w:basedOn w:val="DefaultParagraphFont"/>
+    <w:basedOn w:val="Predvolenpsmoodseku"/>
     <w:semiHidden/>
     <w:unhideWhenUsed/>
     <w:rsid w:val="005D28F2"/>
@@ -8485,10 +9865,10 @@
       <w:szCs w:val="16"/>
     </w:rPr>
   </w:style>
-  <w:style w:type="paragraph" w:styleId="CommentText">
+  <w:style w:type="paragraph" w:styleId="Textkomentra">
     <w:name w:val="annotation text"/>
-    <w:basedOn w:val="Normal"/>
-    <w:link w:val="CommentTextChar"/>
+    <w:basedOn w:val="Normlny"/>
+    <w:link w:val="TextkomentraChar"/>
     <w:semiHidden/>
     <w:unhideWhenUsed/>
     <w:rsid w:val="005D28F2"/>
@@ -8500,10 +9880,10 @@
       <w:szCs w:val="20"/>
     </w:rPr>
   </w:style>
-  <w:style w:type="character" w:customStyle="1" w:styleId="CommentTextChar">
-    <w:name w:val="Comment Text Char"/>
-    <w:basedOn w:val="DefaultParagraphFont"/>
-    <w:link w:val="CommentText"/>
+  <w:style w:type="character" w:customStyle="1" w:styleId="TextkomentraChar">
+    <w:name w:val="Text komentára Char"/>
+    <w:basedOn w:val="Predvolenpsmoodseku"/>
+    <w:link w:val="Textkomentra"/>
     <w:uiPriority w:val="99"/>
     <w:semiHidden/>
     <w:rsid w:val="005D28F2"/>
@@ -8512,11 +9892,11 @@
       <w:szCs w:val="20"/>
     </w:rPr>
   </w:style>
-  <w:style w:type="paragraph" w:styleId="CommentSubject">
+  <w:style w:type="paragraph" w:styleId="Predmetkomentra">
     <w:name w:val="annotation subject"/>
-    <w:basedOn w:val="CommentText"/>
-    <w:next w:val="CommentText"/>
-    <w:link w:val="CommentSubjectChar"/>
+    <w:basedOn w:val="Textkomentra"/>
+    <w:next w:val="Textkomentra"/>
+    <w:link w:val="PredmetkomentraChar"/>
     <w:uiPriority w:val="99"/>
     <w:semiHidden/>
     <w:unhideWhenUsed/>
@@ -8526,10 +9906,10 @@
       <w:bCs/>
     </w:rPr>
   </w:style>
-  <w:style w:type="character" w:customStyle="1" w:styleId="CommentSubjectChar">
-    <w:name w:val="Comment Subject Char"/>
-    <w:basedOn w:val="CommentTextChar"/>
-    <w:link w:val="CommentSubject"/>
+  <w:style w:type="character" w:customStyle="1" w:styleId="PredmetkomentraChar">
+    <w:name w:val="Predmet komentára Char"/>
+    <w:basedOn w:val="TextkomentraChar"/>
+    <w:link w:val="Predmetkomentra"/>
     <w:uiPriority w:val="99"/>
     <w:semiHidden/>
     <w:rsid w:val="005D28F2"/>
@@ -8540,9 +9920,9 @@
       <w:szCs w:val="20"/>
     </w:rPr>
   </w:style>
-  <w:style w:type="character" w:styleId="Emphasis">
+  <w:style w:type="character" w:styleId="Zvraznenie">
     <w:name w:val="Emphasis"/>
-    <w:basedOn w:val="DefaultParagraphFont"/>
+    <w:basedOn w:val="Predvolenpsmoodseku"/>
     <w:uiPriority w:val="20"/>
     <w:qFormat/>
     <w:rsid w:val="007F1DA3"/>
@@ -8551,9 +9931,9 @@
       <w:iCs/>
     </w:rPr>
   </w:style>
-  <w:style w:type="character" w:styleId="FollowedHyperlink">
+  <w:style w:type="character" w:styleId="PouitHypertextovPrepojenie">
     <w:name w:val="FollowedHyperlink"/>
-    <w:basedOn w:val="DefaultParagraphFont"/>
+    <w:basedOn w:val="Predvolenpsmoodseku"/>
     <w:uiPriority w:val="99"/>
     <w:semiHidden/>
     <w:unhideWhenUsed/>
@@ -8563,10 +9943,10 @@
       <w:u w:val="single"/>
     </w:rPr>
   </w:style>
-  <w:style w:type="paragraph" w:styleId="HTMLPreformatted">
+  <w:style w:type="paragraph" w:styleId="PredformtovanHTML">
     <w:name w:val="HTML Preformatted"/>
-    <w:basedOn w:val="Normal"/>
-    <w:link w:val="HTMLPreformattedChar"/>
+    <w:basedOn w:val="Normlny"/>
+    <w:link w:val="PredformtovanHTMLChar"/>
     <w:uiPriority w:val="99"/>
     <w:semiHidden/>
     <w:unhideWhenUsed/>
@@ -8599,10 +9979,10 @@
       <w:lang w:val="en-US"/>
     </w:rPr>
   </w:style>
-  <w:style w:type="character" w:customStyle="1" w:styleId="HTMLPreformattedChar">
-    <w:name w:val="HTML Preformatted Char"/>
-    <w:basedOn w:val="DefaultParagraphFont"/>
-    <w:link w:val="HTMLPreformatted"/>
+  <w:style w:type="character" w:customStyle="1" w:styleId="PredformtovanHTMLChar">
+    <w:name w:val="Predformátované HTML Char"/>
+    <w:basedOn w:val="Predvolenpsmoodseku"/>
+    <w:link w:val="PredformtovanHTML"/>
     <w:uiPriority w:val="99"/>
     <w:semiHidden/>
     <w:rsid w:val="009D01DD"/>
@@ -8613,9 +9993,9 @@
       <w:lang w:val="en-US"/>
     </w:rPr>
   </w:style>
-  <w:style w:type="character" w:styleId="HTMLCode">
+  <w:style w:type="character" w:styleId="KdHTML">
     <w:name w:val="HTML Code"/>
-    <w:basedOn w:val="DefaultParagraphFont"/>
+    <w:basedOn w:val="Predvolenpsmoodseku"/>
     <w:uiPriority w:val="99"/>
     <w:semiHidden/>
     <w:unhideWhenUsed/>
@@ -9012,7 +10392,7 @@
 </file>
 
 <file path=customXml/itemProps1.xml><?xml version="1.0" encoding="utf-8"?>
-<ds:datastoreItem xmlns:ds="http://schemas.openxmlformats.org/officeDocument/2006/customXml" ds:itemID="{D2587BA4-F1CC-4EE7-957F-4DA69B84E91D}">
+<ds:datastoreItem xmlns:ds="http://schemas.openxmlformats.org/officeDocument/2006/customXml" ds:itemID="{B75F9EB2-DFD7-4835-9130-6CB5118C2FDE}">
   <ds:schemaRefs>
     <ds:schemaRef ds:uri="http://schemas.openxmlformats.org/officeDocument/2006/bibliography"/>
   </ds:schemaRefs>

</xml_diff>